<commit_message>
Atualizei o doc de planejamento da sprint 2
</commit_message>
<xml_diff>
--- a/docs/assets/files/TIAW - Planejamento Sprint.docx
+++ b/docs/assets/files/TIAW - Planejamento Sprint.docx
@@ -8,7 +8,7 @@
         <w:jc w:val="center"/>
         <w:outlineLvl w:val="0"/>
         <w:rPr>
-          <w:rFonts w:ascii="Times New Roman" w:hAnsi="Times New Roman" w:eastAsia="Times New Roman" w:cs="Times New Roman"/>
+          <w:rFonts w:ascii="Times New Roman" w:eastAsia="Times New Roman" w:hAnsi="Times New Roman" w:cs="Times New Roman"/>
           <w:b/>
           <w:bCs/>
           <w:kern w:val="36"/>
@@ -19,7 +19,18 @@
       </w:pPr>
       <w:r>
         <w:rPr>
-          <w:rFonts w:ascii="Arial" w:hAnsi="Arial" w:eastAsia="Times New Roman" w:cs="Arial"/>
+          <w:rFonts w:ascii="Arial" w:eastAsia="Times New Roman" w:hAnsi="Arial" w:cs="Arial"/>
+          <w:color w:val="000000"/>
+          <w:kern w:val="36"/>
+          <w:sz w:val="30"/>
+          <w:szCs w:val="30"/>
+          <w:lang w:eastAsia="pt-BR"/>
+        </w:rPr>
+        <w:t xml:space="preserve"> </w:t>
+      </w:r>
+      <w:r>
+        <w:rPr>
+          <w:rFonts w:ascii="Arial" w:eastAsia="Times New Roman" w:hAnsi="Arial" w:cs="Arial"/>
           <w:color w:val="000000"/>
           <w:kern w:val="36"/>
           <w:sz w:val="30"/>
@@ -30,7 +41,7 @@
       </w:r>
       <w:r>
         <w:rPr>
-          <w:rFonts w:ascii="Arial" w:hAnsi="Arial" w:eastAsia="Times New Roman" w:cs="Arial"/>
+          <w:rFonts w:ascii="Arial" w:eastAsia="Times New Roman" w:hAnsi="Arial" w:cs="Arial"/>
           <w:color w:val="000000"/>
           <w:kern w:val="36"/>
           <w:sz w:val="30"/>
@@ -41,7 +52,7 @@
       </w:r>
       <w:r>
         <w:rPr>
-          <w:rFonts w:ascii="Arial" w:hAnsi="Arial" w:eastAsia="Times New Roman" w:cs="Arial"/>
+          <w:rFonts w:ascii="Arial" w:eastAsia="Times New Roman" w:hAnsi="Arial" w:cs="Arial"/>
           <w:color w:val="000000"/>
           <w:kern w:val="36"/>
           <w:sz w:val="30"/>
@@ -55,7 +66,7 @@
       <w:pPr>
         <w:pStyle w:val="Heading2"/>
         <w:pBdr>
-          <w:bottom w:val="single" w:color="auto" w:sz="4" w:space="1"/>
+          <w:bottom w:val="single" w:sz="4" w:space="1" w:color="auto"/>
         </w:pBdr>
         <w:rPr>
           <w:rFonts w:eastAsia="Times New Roman"/>
@@ -84,7 +95,7 @@
       <w:pPr>
         <w:spacing w:after="0" w:line="360" w:lineRule="auto"/>
         <w:rPr>
-          <w:rFonts w:ascii="Arial" w:hAnsi="Arial" w:eastAsia="Times New Roman" w:cs="Arial"/>
+          <w:rFonts w:ascii="Arial" w:eastAsia="Times New Roman" w:hAnsi="Arial" w:cs="Arial"/>
           <w:b/>
           <w:bCs/>
           <w:color w:val="000000"/>
@@ -114,23 +125,22 @@
           <w:tcPr>
             <w:tcW w:w="2547" w:type="dxa"/>
             <w:shd w:val="clear" w:color="auto" w:fill="FFF2CC" w:themeFill="accent4" w:themeFillTint="33"/>
-            <w:tcMar/>
-            <w:vAlign w:val="center"/>
-          </w:tcPr>
-          <w:p>
-            <w:pPr>
-              <w:rPr>
-                <w:rFonts w:ascii="Arial" w:hAnsi="Arial" w:eastAsia="Times New Roman" w:cs="Arial"/>
+            <w:vAlign w:val="center"/>
+          </w:tcPr>
+          <w:p>
+            <w:pPr>
+              <w:rPr>
+                <w:rFonts w:ascii="Arial" w:eastAsia="Times New Roman" w:hAnsi="Arial" w:cs="Arial"/>
                 <w:b/>
                 <w:bCs/>
                 <w:color w:val="000000"/>
                 <w:lang w:eastAsia="pt-BR"/>
               </w:rPr>
             </w:pPr>
-            <w:bookmarkStart w:name="_Hlk101734782" w:id="0"/>
-            <w:r>
-              <w:rPr>
-                <w:rFonts w:ascii="Arial" w:hAnsi="Arial" w:eastAsia="Times New Roman" w:cs="Arial"/>
+            <w:bookmarkStart w:id="0" w:name="_Hlk101734782"/>
+            <w:r>
+              <w:rPr>
+                <w:rFonts w:ascii="Arial" w:eastAsia="Times New Roman" w:hAnsi="Arial" w:cs="Arial"/>
                 <w:b/>
                 <w:bCs/>
                 <w:color w:val="000000"/>
@@ -143,27 +153,21 @@
         <w:tc>
           <w:tcPr>
             <w:tcW w:w="1559" w:type="dxa"/>
-            <w:tcMar/>
-            <w:vAlign w:val="center"/>
-          </w:tcPr>
-          <w:p>
-            <w:pPr>
-              <w:pStyle w:val="Normal"/>
-              <w:suppressLineNumbers w:val="0"/>
-              <w:bidi w:val="0"/>
-              <w:spacing w:before="120" w:beforeAutospacing="off" w:after="0" w:afterAutospacing="off" w:line="259" w:lineRule="auto"/>
-              <w:ind w:left="0" w:right="0"/>
-              <w:jc w:val="left"/>
-              <w:rPr>
-                <w:rFonts w:ascii="Arial" w:hAnsi="Arial" w:eastAsia="Times New Roman" w:cs="Arial"/>
-                <w:color w:val="000000" w:themeColor="text1" w:themeTint="FF" w:themeShade="FF"/>
-                <w:lang w:eastAsia="pt-BR"/>
-              </w:rPr>
-            </w:pPr>
-            <w:r>
-              <w:rPr>
-                <w:rFonts w:ascii="Arial" w:hAnsi="Arial" w:eastAsia="Times New Roman" w:cs="Arial"/>
-                <w:color w:val="000000" w:themeColor="text1" w:themeTint="FF" w:themeShade="FF"/>
+            <w:vAlign w:val="center"/>
+          </w:tcPr>
+          <w:p>
+            <w:pPr>
+              <w:spacing w:before="120" w:line="259" w:lineRule="auto"/>
+              <w:rPr>
+                <w:rFonts w:ascii="Arial" w:eastAsia="Times New Roman" w:hAnsi="Arial" w:cs="Arial"/>
+                <w:color w:val="000000" w:themeColor="text1"/>
+                <w:lang w:eastAsia="pt-BR"/>
+              </w:rPr>
+            </w:pPr>
+            <w:r>
+              <w:rPr>
+                <w:rFonts w:ascii="Arial" w:eastAsia="Times New Roman" w:hAnsi="Arial" w:cs="Arial"/>
+                <w:color w:val="000000" w:themeColor="text1"/>
                 <w:lang w:eastAsia="pt-BR"/>
               </w:rPr>
               <w:t>T1-G5</w:t>
@@ -174,13 +178,12 @@
           <w:tcPr>
             <w:tcW w:w="2268" w:type="dxa"/>
             <w:shd w:val="clear" w:color="auto" w:fill="FFF2CC" w:themeFill="accent4" w:themeFillTint="33"/>
-            <w:tcMar/>
-            <w:vAlign w:val="center"/>
-          </w:tcPr>
-          <w:p>
-            <w:pPr>
-              <w:rPr>
-                <w:rFonts w:ascii="Arial" w:hAnsi="Arial" w:eastAsia="Times New Roman" w:cs="Arial"/>
+            <w:vAlign w:val="center"/>
+          </w:tcPr>
+          <w:p>
+            <w:pPr>
+              <w:rPr>
+                <w:rFonts w:ascii="Arial" w:eastAsia="Times New Roman" w:hAnsi="Arial" w:cs="Arial"/>
                 <w:b/>
                 <w:bCs/>
                 <w:color w:val="000000"/>
@@ -189,7 +192,7 @@
             </w:pPr>
             <w:r>
               <w:rPr>
-                <w:rFonts w:ascii="Arial" w:hAnsi="Arial" w:eastAsia="Times New Roman" w:cs="Arial"/>
+                <w:rFonts w:ascii="Arial" w:eastAsia="Times New Roman" w:hAnsi="Arial" w:cs="Arial"/>
                 <w:b/>
                 <w:bCs/>
                 <w:color w:val="000000"/>
@@ -202,37 +205,36 @@
         <w:tc>
           <w:tcPr>
             <w:tcW w:w="9014" w:type="dxa"/>
-            <w:tcMar/>
-            <w:vAlign w:val="center"/>
-          </w:tcPr>
-          <w:p>
-            <w:pPr>
-              <w:rPr>
-                <w:rFonts w:ascii="Arial" w:hAnsi="Arial" w:eastAsia="Times New Roman" w:cs="Arial"/>
-                <w:color w:val="000000"/>
-                <w:lang w:eastAsia="pt-BR"/>
-              </w:rPr>
-            </w:pPr>
-            <w:r>
-              <w:rPr>
-                <w:rFonts w:ascii="Arial" w:hAnsi="Arial" w:eastAsia="Times New Roman" w:cs="Arial"/>
-                <w:color w:val="000000" w:themeColor="text1" w:themeTint="FF" w:themeShade="FF"/>
+            <w:vAlign w:val="center"/>
+          </w:tcPr>
+          <w:p>
+            <w:pPr>
+              <w:rPr>
+                <w:rFonts w:ascii="Arial" w:eastAsia="Times New Roman" w:hAnsi="Arial" w:cs="Arial"/>
+                <w:color w:val="000000"/>
+                <w:lang w:eastAsia="pt-BR"/>
+              </w:rPr>
+            </w:pPr>
+            <w:r>
+              <w:rPr>
+                <w:rFonts w:ascii="Arial" w:eastAsia="Times New Roman" w:hAnsi="Arial" w:cs="Arial"/>
+                <w:color w:val="000000" w:themeColor="text1"/>
                 <w:lang w:eastAsia="pt-BR"/>
               </w:rPr>
               <w:t>SOFIA – Sistema Online Facilitador para a Idade</w:t>
             </w:r>
             <w:r>
               <w:rPr>
-                <w:rFonts w:ascii="Arial" w:hAnsi="Arial" w:eastAsia="Times New Roman" w:cs="Arial"/>
-                <w:color w:val="000000" w:themeColor="text1" w:themeTint="FF" w:themeShade="FF"/>
+                <w:rFonts w:ascii="Arial" w:eastAsia="Times New Roman" w:hAnsi="Arial" w:cs="Arial"/>
+                <w:color w:val="000000" w:themeColor="text1"/>
                 <w:lang w:eastAsia="pt-BR"/>
               </w:rPr>
               <w:t xml:space="preserve"> </w:t>
             </w:r>
             <w:r>
               <w:rPr>
-                <w:rFonts w:ascii="Arial" w:hAnsi="Arial" w:eastAsia="Times New Roman" w:cs="Arial"/>
-                <w:color w:val="000000" w:themeColor="text1" w:themeTint="FF" w:themeShade="FF"/>
+                <w:rFonts w:ascii="Arial" w:eastAsia="Times New Roman" w:hAnsi="Arial" w:cs="Arial"/>
+                <w:color w:val="000000" w:themeColor="text1"/>
                 <w:lang w:eastAsia="pt-BR"/>
               </w:rPr>
               <w:t>Avançada.</w:t>
@@ -248,13 +250,12 @@
           <w:tcPr>
             <w:tcW w:w="2547" w:type="dxa"/>
             <w:shd w:val="clear" w:color="auto" w:fill="FFF2CC" w:themeFill="accent4" w:themeFillTint="33"/>
-            <w:tcMar/>
-            <w:vAlign w:val="center"/>
-          </w:tcPr>
-          <w:p>
-            <w:pPr>
-              <w:rPr>
-                <w:rFonts w:ascii="Arial" w:hAnsi="Arial" w:eastAsia="Times New Roman" w:cs="Arial"/>
+            <w:vAlign w:val="center"/>
+          </w:tcPr>
+          <w:p>
+            <w:pPr>
+              <w:rPr>
+                <w:rFonts w:ascii="Arial" w:eastAsia="Times New Roman" w:hAnsi="Arial" w:cs="Arial"/>
                 <w:b/>
                 <w:bCs/>
                 <w:color w:val="000000"/>
@@ -263,7 +264,7 @@
             </w:pPr>
             <w:r>
               <w:rPr>
-                <w:rFonts w:ascii="Arial" w:hAnsi="Arial" w:eastAsia="Times New Roman" w:cs="Arial"/>
+                <w:rFonts w:ascii="Arial" w:eastAsia="Times New Roman" w:hAnsi="Arial" w:cs="Arial"/>
                 <w:b/>
                 <w:bCs/>
                 <w:color w:val="000000"/>
@@ -273,7 +274,7 @@
             </w:r>
             <w:r>
               <w:rPr>
-                <w:rFonts w:ascii="Arial" w:hAnsi="Arial" w:eastAsia="Times New Roman" w:cs="Arial"/>
+                <w:rFonts w:ascii="Arial" w:eastAsia="Times New Roman" w:hAnsi="Arial" w:cs="Arial"/>
                 <w:b/>
                 <w:bCs/>
                 <w:color w:val="000000"/>
@@ -283,7 +284,7 @@
             </w:r>
             <w:r>
               <w:rPr>
-                <w:rFonts w:ascii="Arial" w:hAnsi="Arial" w:eastAsia="Times New Roman" w:cs="Arial"/>
+                <w:rFonts w:ascii="Arial" w:eastAsia="Times New Roman" w:hAnsi="Arial" w:cs="Arial"/>
                 <w:b/>
                 <w:bCs/>
                 <w:color w:val="000000"/>
@@ -299,45 +300,44 @@
           <w:tcPr>
             <w:tcW w:w="12841" w:type="dxa"/>
             <w:gridSpan w:val="3"/>
-            <w:tcMar/>
           </w:tcPr>
           <w:p>
             <w:pPr>
               <w:spacing w:before="120"/>
               <w:rPr>
-                <w:rFonts w:ascii="Arial" w:hAnsi="Arial" w:eastAsia="Times New Roman" w:cs="Arial"/>
-                <w:color w:val="000000"/>
-                <w:lang w:eastAsia="pt-BR"/>
-              </w:rPr>
-            </w:pPr>
-            <w:r>
-              <w:rPr>
-                <w:rFonts w:ascii="Arial" w:hAnsi="Arial" w:eastAsia="Times New Roman" w:cs="Arial"/>
-                <w:color w:val="000000" w:themeColor="text1" w:themeTint="FF" w:themeShade="FF"/>
+                <w:rFonts w:ascii="Arial" w:eastAsia="Times New Roman" w:hAnsi="Arial" w:cs="Arial"/>
+                <w:color w:val="000000"/>
+                <w:lang w:eastAsia="pt-BR"/>
+              </w:rPr>
+            </w:pPr>
+            <w:r>
+              <w:rPr>
+                <w:rFonts w:ascii="Arial" w:eastAsia="Times New Roman" w:hAnsi="Arial" w:cs="Arial"/>
+                <w:color w:val="000000" w:themeColor="text1"/>
                 <w:lang w:eastAsia="pt-BR"/>
               </w:rPr>
               <w:t xml:space="preserve">Pessoas </w:t>
             </w:r>
             <w:r>
               <w:rPr>
-                <w:rFonts w:ascii="Arial" w:hAnsi="Arial" w:eastAsia="Times New Roman" w:cs="Arial"/>
-                <w:color w:val="000000" w:themeColor="text1" w:themeTint="FF" w:themeShade="FF"/>
+                <w:rFonts w:ascii="Arial" w:eastAsia="Times New Roman" w:hAnsi="Arial" w:cs="Arial"/>
+                <w:color w:val="000000" w:themeColor="text1"/>
                 <w:lang w:eastAsia="pt-BR"/>
               </w:rPr>
               <w:t>com</w:t>
             </w:r>
             <w:r>
               <w:rPr>
-                <w:rFonts w:ascii="Arial" w:hAnsi="Arial" w:eastAsia="Times New Roman" w:cs="Arial"/>
-                <w:color w:val="000000" w:themeColor="text1" w:themeTint="FF" w:themeShade="FF"/>
+                <w:rFonts w:ascii="Arial" w:eastAsia="Times New Roman" w:hAnsi="Arial" w:cs="Arial"/>
+                <w:color w:val="000000" w:themeColor="text1"/>
                 <w:lang w:eastAsia="pt-BR"/>
               </w:rPr>
               <w:t xml:space="preserve"> Idade</w:t>
             </w:r>
             <w:r>
               <w:rPr>
-                <w:rFonts w:ascii="Arial" w:hAnsi="Arial" w:eastAsia="Times New Roman" w:cs="Arial"/>
-                <w:color w:val="000000" w:themeColor="text1" w:themeTint="FF" w:themeShade="FF"/>
+                <w:rFonts w:ascii="Arial" w:eastAsia="Times New Roman" w:hAnsi="Arial" w:cs="Arial"/>
+                <w:color w:val="000000" w:themeColor="text1"/>
                 <w:lang w:eastAsia="pt-BR"/>
               </w:rPr>
               <w:t xml:space="preserve"> avançada.</w:t>
@@ -353,13 +353,12 @@
           <w:tcPr>
             <w:tcW w:w="2547" w:type="dxa"/>
             <w:shd w:val="clear" w:color="auto" w:fill="FFF2CC" w:themeFill="accent4" w:themeFillTint="33"/>
-            <w:tcMar/>
           </w:tcPr>
           <w:p>
             <w:pPr>
               <w:spacing w:before="120"/>
               <w:rPr>
-                <w:rFonts w:ascii="Arial" w:hAnsi="Arial" w:eastAsia="Times New Roman" w:cs="Arial"/>
+                <w:rFonts w:ascii="Arial" w:eastAsia="Times New Roman" w:hAnsi="Arial" w:cs="Arial"/>
                 <w:b/>
                 <w:bCs/>
                 <w:color w:val="000000"/>
@@ -368,7 +367,7 @@
             </w:pPr>
             <w:r>
               <w:rPr>
-                <w:rFonts w:ascii="Arial" w:hAnsi="Arial" w:eastAsia="Times New Roman" w:cs="Arial"/>
+                <w:rFonts w:ascii="Arial" w:eastAsia="Times New Roman" w:hAnsi="Arial" w:cs="Arial"/>
                 <w:b/>
                 <w:bCs/>
                 <w:color w:val="000000"/>
@@ -382,143 +381,82 @@
           <w:tcPr>
             <w:tcW w:w="12841" w:type="dxa"/>
             <w:gridSpan w:val="3"/>
-            <w:tcMar/>
-          </w:tcPr>
-          <w:p>
-            <w:pPr>
-              <w:pStyle w:val="Normal"/>
-              <w:keepNext w:val="1"/>
-              <w:keepLines w:val="1"/>
-              <w:spacing w:before="0" w:beforeAutospacing="off" w:line="240" w:lineRule="auto"/>
-            </w:pPr>
-            <w:r>
-              <w:rPr>
-                <w:rFonts w:ascii="Arial" w:hAnsi="Arial" w:eastAsia="Times New Roman" w:cs="Arial" w:asciiTheme="minorAscii" w:hAnsiTheme="minorAscii" w:eastAsiaTheme="minorAscii" w:cstheme="minorBidi"/>
-                <w:noProof w:val="0"/>
-                <w:color w:val="000000" w:themeColor="text1" w:themeTint="FF" w:themeShade="FF"/>
-                <w:sz w:val="22"/>
-                <w:szCs w:val="22"/>
-                <w:lang w:val="pt-BR" w:eastAsia="pt-BR" w:bidi="ar-SA"/>
+          </w:tcPr>
+          <w:p>
+            <w:pPr>
+              <w:keepNext/>
+              <w:keepLines/>
+            </w:pPr>
+            <w:r>
+              <w:rPr>
+                <w:rFonts w:eastAsiaTheme="minorEastAsia"/>
+                <w:color w:val="000000" w:themeColor="text1"/>
+                <w:lang w:eastAsia="pt-BR"/>
               </w:rPr>
               <w:t>Nos</w:t>
             </w:r>
             <w:r>
               <w:rPr>
-                <w:rFonts w:ascii="Arial" w:hAnsi="Arial" w:eastAsia="Times New Roman" w:cs="Arial" w:asciiTheme="minorAscii" w:hAnsiTheme="minorAscii" w:eastAsiaTheme="minorAscii" w:cstheme="minorBidi"/>
-                <w:noProof w:val="0"/>
-                <w:color w:val="000000" w:themeColor="text1" w:themeTint="FF" w:themeShade="FF"/>
-                <w:sz w:val="22"/>
-                <w:szCs w:val="22"/>
-                <w:lang w:val="pt-BR" w:eastAsia="pt-BR" w:bidi="ar-SA"/>
+                <w:rFonts w:eastAsiaTheme="minorEastAsia"/>
+                <w:color w:val="000000" w:themeColor="text1"/>
+                <w:lang w:eastAsia="pt-BR"/>
               </w:rPr>
               <w:t>sa solução é criar</w:t>
             </w:r>
             <w:r>
               <w:rPr>
-                <w:rFonts w:ascii="Arial" w:hAnsi="Arial" w:eastAsia="Times New Roman" w:cs="Arial" w:asciiTheme="minorAscii" w:hAnsiTheme="minorAscii" w:eastAsiaTheme="minorAscii" w:cstheme="minorBidi"/>
-                <w:noProof w:val="0"/>
-                <w:color w:val="000000" w:themeColor="text1" w:themeTint="FF" w:themeShade="FF"/>
-                <w:sz w:val="22"/>
-                <w:szCs w:val="22"/>
-                <w:lang w:val="pt-BR" w:eastAsia="pt-BR" w:bidi="ar-SA"/>
+                <w:rFonts w:eastAsiaTheme="minorEastAsia"/>
+                <w:color w:val="000000" w:themeColor="text1"/>
+                <w:lang w:eastAsia="pt-BR"/>
               </w:rPr>
               <w:t xml:space="preserve"> um sistema de fácil acessibilidade, onde o público de idade avançada possa encontrar informações</w:t>
             </w:r>
             <w:r>
               <w:rPr>
-                <w:rFonts w:ascii="Arial" w:hAnsi="Arial" w:eastAsia="Times New Roman" w:cs="Arial" w:asciiTheme="minorAscii" w:hAnsiTheme="minorAscii" w:eastAsiaTheme="minorAscii" w:cstheme="minorBidi"/>
-                <w:noProof w:val="0"/>
-                <w:color w:val="000000" w:themeColor="text1" w:themeTint="FF" w:themeShade="FF"/>
-                <w:sz w:val="22"/>
-                <w:szCs w:val="22"/>
-                <w:lang w:val="pt-BR" w:eastAsia="pt-BR" w:bidi="ar-SA"/>
+                <w:rFonts w:eastAsiaTheme="minorEastAsia"/>
+                <w:color w:val="000000" w:themeColor="text1"/>
+                <w:lang w:eastAsia="pt-BR"/>
               </w:rPr>
               <w:t xml:space="preserve"> </w:t>
             </w:r>
             <w:r>
               <w:rPr>
-                <w:rFonts w:ascii="Arial" w:hAnsi="Arial" w:eastAsia="Times New Roman" w:cs="Arial" w:asciiTheme="minorAscii" w:hAnsiTheme="minorAscii" w:eastAsiaTheme="minorAscii" w:cstheme="minorBidi"/>
-                <w:noProof w:val="0"/>
-                <w:color w:val="000000" w:themeColor="text1" w:themeTint="FF" w:themeShade="FF"/>
-                <w:sz w:val="22"/>
-                <w:szCs w:val="22"/>
-                <w:lang w:val="pt-BR" w:eastAsia="pt-BR" w:bidi="ar-SA"/>
-              </w:rPr>
-              <w:t>legítimas de seu interesse e aprender a se prot</w:t>
-            </w:r>
-            <w:r>
-              <w:rPr>
-                <w:rFonts w:ascii="Arial" w:hAnsi="Arial" w:eastAsia="Times New Roman" w:cs="Arial" w:asciiTheme="minorAscii" w:hAnsiTheme="minorAscii" w:eastAsiaTheme="minorAscii" w:cstheme="minorBidi"/>
-                <w:noProof w:val="0"/>
-                <w:color w:val="000000" w:themeColor="text1" w:themeTint="FF" w:themeShade="FF"/>
-                <w:sz w:val="22"/>
-                <w:szCs w:val="22"/>
-                <w:lang w:val="pt-BR" w:eastAsia="pt-BR" w:bidi="ar-SA"/>
-              </w:rPr>
-              <w:t xml:space="preserve">eger </w:t>
-            </w:r>
-            <w:bookmarkStart w:name="_Int_NIJsReyG" w:id="10561238"/>
-            <w:r>
-              <w:rPr>
-                <w:rFonts w:ascii="Arial" w:hAnsi="Arial" w:eastAsia="Times New Roman" w:cs="Arial" w:asciiTheme="minorAscii" w:hAnsiTheme="minorAscii" w:eastAsiaTheme="minorAscii" w:cstheme="minorBidi"/>
-                <w:noProof w:val="0"/>
-                <w:color w:val="000000" w:themeColor="text1" w:themeTint="FF" w:themeShade="FF"/>
-                <w:sz w:val="22"/>
-                <w:szCs w:val="22"/>
-                <w:lang w:val="pt-BR" w:eastAsia="pt-BR" w:bidi="ar-SA"/>
-              </w:rPr>
-              <w:t>contra g</w:t>
-            </w:r>
-            <w:r>
-              <w:rPr>
-                <w:rFonts w:ascii="Arial" w:hAnsi="Arial" w:eastAsia="Times New Roman" w:cs="Arial" w:asciiTheme="minorAscii" w:hAnsiTheme="minorAscii" w:eastAsiaTheme="minorAscii" w:cstheme="minorBidi"/>
-                <w:noProof w:val="0"/>
-                <w:color w:val="000000" w:themeColor="text1" w:themeTint="FF" w:themeShade="FF"/>
-                <w:sz w:val="22"/>
-                <w:szCs w:val="22"/>
-                <w:lang w:val="pt-BR" w:eastAsia="pt-BR" w:bidi="ar-SA"/>
-              </w:rPr>
-              <w:t>olpes</w:t>
-            </w:r>
-            <w:bookmarkEnd w:id="10561238"/>
-            <w:r>
-              <w:rPr>
-                <w:rFonts w:ascii="Arial" w:hAnsi="Arial" w:eastAsia="Times New Roman" w:cs="Arial" w:asciiTheme="minorAscii" w:hAnsiTheme="minorAscii" w:eastAsiaTheme="minorAscii" w:cstheme="minorBidi"/>
-                <w:noProof w:val="0"/>
-                <w:color w:val="000000" w:themeColor="text1" w:themeTint="FF" w:themeShade="FF"/>
-                <w:sz w:val="22"/>
-                <w:szCs w:val="22"/>
-                <w:lang w:val="pt-BR" w:eastAsia="pt-BR" w:bidi="ar-SA"/>
+                <w:rFonts w:eastAsiaTheme="minorEastAsia"/>
+                <w:color w:val="000000" w:themeColor="text1"/>
+                <w:lang w:eastAsia="pt-BR"/>
+              </w:rPr>
+              <w:t xml:space="preserve">legítimas de seu interesse e aprender a se proteger </w:t>
+            </w:r>
+            <w:bookmarkStart w:id="1" w:name="_Int_NIJsReyG"/>
+            <w:r>
+              <w:rPr>
+                <w:rFonts w:eastAsiaTheme="minorEastAsia"/>
+                <w:color w:val="000000" w:themeColor="text1"/>
+                <w:lang w:eastAsia="pt-BR"/>
+              </w:rPr>
+              <w:t>contra golpes</w:t>
+            </w:r>
+            <w:bookmarkEnd w:id="1"/>
+            <w:r>
+              <w:rPr>
+                <w:rFonts w:eastAsiaTheme="minorEastAsia"/>
+                <w:color w:val="000000" w:themeColor="text1"/>
+                <w:lang w:eastAsia="pt-BR"/>
               </w:rPr>
               <w:t xml:space="preserve"> online.</w:t>
             </w:r>
             <w:r>
               <w:rPr>
-                <w:rFonts w:ascii="Arial" w:hAnsi="Arial" w:eastAsia="Arial" w:cs="Arial"/>
-                <w:b w:val="0"/>
-                <w:bCs w:val="0"/>
-                <w:i w:val="0"/>
-                <w:iCs w:val="0"/>
-                <w:caps w:val="0"/>
-                <w:smallCaps w:val="0"/>
-                <w:strike w:val="0"/>
-                <w:dstrike w:val="0"/>
-                <w:noProof w:val="0"/>
+                <w:rFonts w:ascii="Arial" w:eastAsia="Arial" w:hAnsi="Arial" w:cs="Arial"/>
                 <w:color w:val="4C4D4D"/>
                 <w:sz w:val="44"/>
                 <w:szCs w:val="44"/>
-                <w:u w:val="none"/>
-                <w:lang w:val="pt-BR"/>
               </w:rPr>
               <w:t xml:space="preserve"> </w:t>
             </w:r>
             <w:r>
               <w:rPr>
-                <w:rFonts w:ascii="Arial" w:hAnsi="Arial" w:eastAsia="Arial" w:cs="Arial"/>
-                <w:noProof w:val="0"/>
-                <w:sz w:val="22"/>
-                <w:szCs w:val="22"/>
-                <w:lang w:val="pt-BR"/>
+                <w:rFonts w:ascii="Arial" w:eastAsia="Arial" w:hAnsi="Arial" w:cs="Arial"/>
               </w:rPr>
               <w:t xml:space="preserve"> </w:t>
             </w:r>
@@ -530,7 +468,7 @@
       <w:pPr>
         <w:spacing w:after="0" w:line="240" w:lineRule="auto"/>
         <w:rPr>
-          <w:rFonts w:ascii="Times New Roman" w:hAnsi="Times New Roman" w:eastAsia="Times New Roman" w:cs="Times New Roman"/>
+          <w:rFonts w:ascii="Times New Roman" w:eastAsia="Times New Roman" w:hAnsi="Times New Roman" w:cs="Times New Roman"/>
           <w:sz w:val="24"/>
           <w:szCs w:val="24"/>
           <w:lang w:eastAsia="pt-BR"/>
@@ -542,10 +480,10 @@
       <w:pPr>
         <w:pStyle w:val="Heading2"/>
         <w:pBdr>
-          <w:bottom w:val="single" w:color="auto" w:sz="4" w:space="1"/>
+          <w:bottom w:val="single" w:sz="4" w:space="1" w:color="auto"/>
         </w:pBdr>
         <w:rPr>
-          <w:rFonts w:ascii="Times New Roman" w:hAnsi="Times New Roman" w:eastAsia="Times New Roman" w:cs="Times New Roman"/>
+          <w:rFonts w:ascii="Times New Roman" w:eastAsia="Times New Roman" w:hAnsi="Times New Roman" w:cs="Times New Roman"/>
           <w:b/>
           <w:bCs/>
           <w:color w:val="C00000"/>
@@ -595,14 +533,14 @@
       <w:pPr>
         <w:spacing w:after="120" w:line="240" w:lineRule="auto"/>
         <w:rPr>
-          <w:rFonts w:ascii="Arial" w:hAnsi="Arial" w:eastAsia="Times New Roman" w:cs="Arial"/>
+          <w:rFonts w:ascii="Arial" w:eastAsia="Times New Roman" w:hAnsi="Arial" w:cs="Arial"/>
           <w:color w:val="000000"/>
           <w:lang w:eastAsia="pt-BR"/>
         </w:rPr>
       </w:pPr>
       <w:r>
         <w:rPr>
-          <w:rFonts w:ascii="Arial" w:hAnsi="Arial" w:eastAsia="Times New Roman" w:cs="Arial"/>
+          <w:rFonts w:ascii="Arial" w:eastAsia="Times New Roman" w:hAnsi="Arial" w:cs="Arial"/>
           <w:color w:val="000000"/>
           <w:lang w:eastAsia="pt-BR"/>
         </w:rPr>
@@ -610,7 +548,7 @@
       </w:r>
       <w:r>
         <w:rPr>
-          <w:rFonts w:ascii="Arial" w:hAnsi="Arial" w:eastAsia="Times New Roman" w:cs="Arial"/>
+          <w:rFonts w:ascii="Arial" w:eastAsia="Times New Roman" w:hAnsi="Arial" w:cs="Arial"/>
           <w:color w:val="000000"/>
           <w:lang w:eastAsia="pt-BR"/>
         </w:rPr>
@@ -618,7 +556,7 @@
       </w:r>
       <w:r>
         <w:rPr>
-          <w:rFonts w:ascii="Arial" w:hAnsi="Arial" w:eastAsia="Times New Roman" w:cs="Arial"/>
+          <w:rFonts w:ascii="Arial" w:eastAsia="Times New Roman" w:hAnsi="Arial" w:cs="Arial"/>
           <w:color w:val="000000"/>
           <w:lang w:eastAsia="pt-BR"/>
         </w:rPr>
@@ -626,7 +564,7 @@
       </w:r>
       <w:r>
         <w:rPr>
-          <w:rFonts w:ascii="Arial" w:hAnsi="Arial" w:eastAsia="Times New Roman" w:cs="Arial"/>
+          <w:rFonts w:ascii="Arial" w:eastAsia="Times New Roman" w:hAnsi="Arial" w:cs="Arial"/>
           <w:color w:val="000000"/>
           <w:lang w:eastAsia="pt-BR"/>
         </w:rPr>
@@ -634,7 +572,7 @@
       </w:r>
       <w:r>
         <w:rPr>
-          <w:rFonts w:ascii="Arial" w:hAnsi="Arial" w:eastAsia="Times New Roman" w:cs="Arial"/>
+          <w:rFonts w:ascii="Arial" w:eastAsia="Times New Roman" w:hAnsi="Arial" w:cs="Arial"/>
           <w:color w:val="000000"/>
           <w:lang w:eastAsia="pt-BR"/>
         </w:rPr>
@@ -642,7 +580,7 @@
       </w:r>
       <w:r>
         <w:rPr>
-          <w:rFonts w:ascii="Arial" w:hAnsi="Arial" w:eastAsia="Times New Roman" w:cs="Arial"/>
+          <w:rFonts w:ascii="Arial" w:eastAsia="Times New Roman" w:hAnsi="Arial" w:cs="Arial"/>
           <w:color w:val="000000"/>
           <w:lang w:eastAsia="pt-BR"/>
         </w:rPr>
@@ -672,14 +610,13 @@
             <w:tcW w:w="566" w:type="dxa"/>
             <w:vMerge w:val="restart"/>
             <w:shd w:val="clear" w:color="auto" w:fill="FFF2CC" w:themeFill="accent4" w:themeFillTint="33"/>
-            <w:tcMar/>
-            <w:vAlign w:val="center"/>
-          </w:tcPr>
-          <w:p>
-            <w:pPr>
-              <w:jc w:val="center"/>
-              <w:rPr>
-                <w:rFonts w:ascii="Arial" w:hAnsi="Arial" w:eastAsia="Times New Roman" w:cs="Arial"/>
+            <w:vAlign w:val="center"/>
+          </w:tcPr>
+          <w:p>
+            <w:pPr>
+              <w:jc w:val="center"/>
+              <w:rPr>
+                <w:rFonts w:ascii="Arial" w:eastAsia="Times New Roman" w:hAnsi="Arial" w:cs="Arial"/>
                 <w:b/>
                 <w:bCs/>
                 <w:color w:val="000000"/>
@@ -688,7 +625,7 @@
             </w:pPr>
             <w:r>
               <w:rPr>
-                <w:rFonts w:ascii="Arial" w:hAnsi="Arial" w:eastAsia="Times New Roman" w:cs="Arial"/>
+                <w:rFonts w:ascii="Arial" w:eastAsia="Times New Roman" w:hAnsi="Arial" w:cs="Arial"/>
                 <w:b/>
                 <w:bCs/>
                 <w:color w:val="000000"/>
@@ -703,14 +640,13 @@
             <w:tcW w:w="8429" w:type="dxa"/>
             <w:vMerge w:val="restart"/>
             <w:shd w:val="clear" w:color="auto" w:fill="FFF2CC" w:themeFill="accent4" w:themeFillTint="33"/>
-            <w:tcMar/>
-            <w:vAlign w:val="center"/>
-          </w:tcPr>
-          <w:p>
-            <w:pPr>
-              <w:jc w:val="center"/>
-              <w:rPr>
-                <w:rFonts w:ascii="Arial" w:hAnsi="Arial" w:eastAsia="Times New Roman" w:cs="Arial"/>
+            <w:vAlign w:val="center"/>
+          </w:tcPr>
+          <w:p>
+            <w:pPr>
+              <w:jc w:val="center"/>
+              <w:rPr>
+                <w:rFonts w:ascii="Arial" w:eastAsia="Times New Roman" w:hAnsi="Arial" w:cs="Arial"/>
                 <w:b/>
                 <w:bCs/>
                 <w:color w:val="000000"/>
@@ -719,7 +655,7 @@
             </w:pPr>
             <w:r>
               <w:rPr>
-                <w:rFonts w:ascii="Arial" w:hAnsi="Arial" w:eastAsia="Times New Roman" w:cs="Arial"/>
+                <w:rFonts w:ascii="Arial" w:eastAsia="Times New Roman" w:hAnsi="Arial" w:cs="Arial"/>
                 <w:b/>
                 <w:bCs/>
                 <w:color w:val="000000"/>
@@ -729,7 +665,7 @@
             </w:r>
             <w:r>
               <w:rPr>
-                <w:rFonts w:ascii="Arial" w:hAnsi="Arial" w:eastAsia="Times New Roman" w:cs="Arial"/>
+                <w:rFonts w:ascii="Arial" w:eastAsia="Times New Roman" w:hAnsi="Arial" w:cs="Arial"/>
                 <w:b/>
                 <w:bCs/>
                 <w:color w:val="000000"/>
@@ -744,14 +680,13 @@
             <w:tcW w:w="1348" w:type="dxa"/>
             <w:gridSpan w:val="2"/>
             <w:shd w:val="clear" w:color="auto" w:fill="FFF2CC" w:themeFill="accent4" w:themeFillTint="33"/>
-            <w:tcMar/>
-            <w:vAlign w:val="center"/>
-          </w:tcPr>
-          <w:p>
-            <w:pPr>
-              <w:jc w:val="center"/>
-              <w:rPr>
-                <w:rFonts w:ascii="Arial" w:hAnsi="Arial" w:eastAsia="Times New Roman" w:cs="Arial"/>
+            <w:vAlign w:val="center"/>
+          </w:tcPr>
+          <w:p>
+            <w:pPr>
+              <w:jc w:val="center"/>
+              <w:rPr>
+                <w:rFonts w:ascii="Arial" w:eastAsia="Times New Roman" w:hAnsi="Arial" w:cs="Arial"/>
                 <w:b/>
                 <w:bCs/>
                 <w:color w:val="000000"/>
@@ -760,7 +695,7 @@
             </w:pPr>
             <w:r>
               <w:rPr>
-                <w:rFonts w:ascii="Arial" w:hAnsi="Arial" w:eastAsia="Times New Roman" w:cs="Arial"/>
+                <w:rFonts w:ascii="Arial" w:eastAsia="Times New Roman" w:hAnsi="Arial" w:cs="Arial"/>
                 <w:b/>
                 <w:bCs/>
                 <w:color w:val="000000"/>
@@ -775,14 +710,13 @@
             <w:tcW w:w="5103" w:type="dxa"/>
             <w:vMerge w:val="restart"/>
             <w:shd w:val="clear" w:color="auto" w:fill="FFF2CC" w:themeFill="accent4" w:themeFillTint="33"/>
-            <w:tcMar/>
-            <w:vAlign w:val="center"/>
-          </w:tcPr>
-          <w:p>
-            <w:pPr>
-              <w:jc w:val="center"/>
-              <w:rPr>
-                <w:rFonts w:ascii="Arial" w:hAnsi="Arial" w:eastAsia="Times New Roman" w:cs="Arial"/>
+            <w:vAlign w:val="center"/>
+          </w:tcPr>
+          <w:p>
+            <w:pPr>
+              <w:jc w:val="center"/>
+              <w:rPr>
+                <w:rFonts w:ascii="Arial" w:eastAsia="Times New Roman" w:hAnsi="Arial" w:cs="Arial"/>
                 <w:b/>
                 <w:bCs/>
                 <w:color w:val="000000"/>
@@ -791,7 +725,7 @@
             </w:pPr>
             <w:r>
               <w:rPr>
-                <w:rFonts w:ascii="Arial" w:hAnsi="Arial" w:eastAsia="Times New Roman" w:cs="Arial"/>
+                <w:rFonts w:ascii="Arial" w:eastAsia="Times New Roman" w:hAnsi="Arial" w:cs="Arial"/>
                 <w:b/>
                 <w:bCs/>
                 <w:color w:val="000000"/>
@@ -810,12 +744,11 @@
           <w:tcPr>
             <w:tcW w:w="566" w:type="dxa"/>
             <w:vMerge/>
-            <w:tcMar/>
-          </w:tcPr>
-          <w:p>
-            <w:pPr>
-              <w:rPr>
-                <w:rFonts w:ascii="Arial" w:hAnsi="Arial" w:eastAsia="Times New Roman" w:cs="Arial"/>
+          </w:tcPr>
+          <w:p>
+            <w:pPr>
+              <w:rPr>
+                <w:rFonts w:ascii="Arial" w:eastAsia="Times New Roman" w:hAnsi="Arial" w:cs="Arial"/>
                 <w:color w:val="000000"/>
                 <w:lang w:eastAsia="pt-BR"/>
               </w:rPr>
@@ -826,12 +759,11 @@
           <w:tcPr>
             <w:tcW w:w="8429" w:type="dxa"/>
             <w:vMerge/>
-            <w:tcMar/>
-          </w:tcPr>
-          <w:p>
-            <w:pPr>
-              <w:rPr>
-                <w:rFonts w:ascii="Arial" w:hAnsi="Arial" w:eastAsia="Times New Roman" w:cs="Arial"/>
+          </w:tcPr>
+          <w:p>
+            <w:pPr>
+              <w:rPr>
+                <w:rFonts w:ascii="Arial" w:eastAsia="Times New Roman" w:hAnsi="Arial" w:cs="Arial"/>
                 <w:color w:val="000000"/>
                 <w:lang w:eastAsia="pt-BR"/>
               </w:rPr>
@@ -842,13 +774,12 @@
           <w:tcPr>
             <w:tcW w:w="639" w:type="dxa"/>
             <w:shd w:val="clear" w:color="auto" w:fill="FFF2CC" w:themeFill="accent4" w:themeFillTint="33"/>
-            <w:tcMar/>
-          </w:tcPr>
-          <w:p>
-            <w:pPr>
-              <w:jc w:val="center"/>
-              <w:rPr>
-                <w:rFonts w:ascii="Arial" w:hAnsi="Arial" w:eastAsia="Times New Roman" w:cs="Arial"/>
+          </w:tcPr>
+          <w:p>
+            <w:pPr>
+              <w:jc w:val="center"/>
+              <w:rPr>
+                <w:rFonts w:ascii="Arial" w:eastAsia="Times New Roman" w:hAnsi="Arial" w:cs="Arial"/>
                 <w:b/>
                 <w:bCs/>
                 <w:color w:val="000000"/>
@@ -857,7 +788,7 @@
             </w:pPr>
             <w:r>
               <w:rPr>
-                <w:rFonts w:ascii="Arial" w:hAnsi="Arial" w:eastAsia="Times New Roman" w:cs="Arial"/>
+                <w:rFonts w:ascii="Arial" w:eastAsia="Times New Roman" w:hAnsi="Arial" w:cs="Arial"/>
                 <w:b/>
                 <w:bCs/>
                 <w:color w:val="000000"/>
@@ -867,7 +798,7 @@
             </w:r>
             <w:r>
               <w:rPr>
-                <w:rFonts w:ascii="Arial" w:hAnsi="Arial" w:eastAsia="Times New Roman" w:cs="Arial"/>
+                <w:rFonts w:ascii="Arial" w:eastAsia="Times New Roman" w:hAnsi="Arial" w:cs="Arial"/>
                 <w:b/>
                 <w:bCs/>
                 <w:color w:val="000000"/>
@@ -881,13 +812,12 @@
           <w:tcPr>
             <w:tcW w:w="709" w:type="dxa"/>
             <w:shd w:val="clear" w:color="auto" w:fill="FFF2CC" w:themeFill="accent4" w:themeFillTint="33"/>
-            <w:tcMar/>
-          </w:tcPr>
-          <w:p>
-            <w:pPr>
-              <w:jc w:val="center"/>
-              <w:rPr>
-                <w:rFonts w:ascii="Arial" w:hAnsi="Arial" w:eastAsia="Times New Roman" w:cs="Arial"/>
+          </w:tcPr>
+          <w:p>
+            <w:pPr>
+              <w:jc w:val="center"/>
+              <w:rPr>
+                <w:rFonts w:ascii="Arial" w:eastAsia="Times New Roman" w:hAnsi="Arial" w:cs="Arial"/>
                 <w:b/>
                 <w:bCs/>
                 <w:color w:val="000000"/>
@@ -896,7 +826,7 @@
             </w:pPr>
             <w:r>
               <w:rPr>
-                <w:rFonts w:ascii="Arial" w:hAnsi="Arial" w:eastAsia="Times New Roman" w:cs="Arial"/>
+                <w:rFonts w:ascii="Arial" w:eastAsia="Times New Roman" w:hAnsi="Arial" w:cs="Arial"/>
                 <w:b/>
                 <w:bCs/>
                 <w:color w:val="000000"/>
@@ -910,14 +840,13 @@
           <w:tcPr>
             <w:tcW w:w="5103" w:type="dxa"/>
             <w:vMerge/>
-            <w:tcMar/>
-            <w:vAlign w:val="center"/>
-          </w:tcPr>
-          <w:p>
-            <w:pPr>
-              <w:jc w:val="center"/>
-              <w:rPr>
-                <w:rFonts w:ascii="Arial" w:hAnsi="Arial" w:eastAsia="Times New Roman" w:cs="Arial"/>
+            <w:vAlign w:val="center"/>
+          </w:tcPr>
+          <w:p>
+            <w:pPr>
+              <w:jc w:val="center"/>
+              <w:rPr>
+                <w:rFonts w:ascii="Arial" w:eastAsia="Times New Roman" w:hAnsi="Arial" w:cs="Arial"/>
                 <w:color w:val="000000"/>
                 <w:lang w:eastAsia="pt-BR"/>
               </w:rPr>
@@ -932,21 +861,20 @@
         <w:tc>
           <w:tcPr>
             <w:tcW w:w="566" w:type="dxa"/>
-            <w:tcMar/>
-            <w:vAlign w:val="center"/>
-          </w:tcPr>
-          <w:p>
-            <w:pPr>
-              <w:jc w:val="center"/>
-              <w:rPr>
-                <w:rFonts w:ascii="Arial" w:hAnsi="Arial" w:eastAsia="Times New Roman" w:cs="Arial"/>
-                <w:color w:val="000000"/>
-                <w:lang w:eastAsia="pt-BR"/>
-              </w:rPr>
-            </w:pPr>
-            <w:r>
-              <w:rPr>
-                <w:rFonts w:ascii="Arial" w:hAnsi="Arial" w:eastAsia="Times New Roman" w:cs="Arial"/>
+            <w:vAlign w:val="center"/>
+          </w:tcPr>
+          <w:p>
+            <w:pPr>
+              <w:jc w:val="center"/>
+              <w:rPr>
+                <w:rFonts w:ascii="Arial" w:eastAsia="Times New Roman" w:hAnsi="Arial" w:cs="Arial"/>
+                <w:color w:val="000000"/>
+                <w:lang w:eastAsia="pt-BR"/>
+              </w:rPr>
+            </w:pPr>
+            <w:r>
+              <w:rPr>
+                <w:rFonts w:ascii="Arial" w:eastAsia="Times New Roman" w:hAnsi="Arial" w:cs="Arial"/>
                 <w:color w:val="000000"/>
                 <w:lang w:eastAsia="pt-BR"/>
               </w:rPr>
@@ -957,22 +885,21 @@
         <w:tc>
           <w:tcPr>
             <w:tcW w:w="8429" w:type="dxa"/>
-            <w:tcMar/>
-            <w:vAlign w:val="center"/>
-          </w:tcPr>
-          <w:p>
-            <w:pPr>
-              <w:jc w:val="center"/>
-              <w:rPr>
-                <w:rFonts w:ascii="Arial" w:hAnsi="Arial" w:eastAsia="Times New Roman" w:cs="Arial"/>
-                <w:color w:val="000000"/>
-                <w:lang w:eastAsia="pt-BR"/>
-              </w:rPr>
-            </w:pPr>
-            <w:r>
-              <w:rPr>
-                <w:rFonts w:ascii="Arial" w:hAnsi="Arial" w:eastAsia="Times New Roman" w:cs="Arial"/>
-                <w:color w:val="000000" w:themeColor="text1" w:themeTint="FF" w:themeShade="FF"/>
+            <w:vAlign w:val="center"/>
+          </w:tcPr>
+          <w:p>
+            <w:pPr>
+              <w:jc w:val="center"/>
+              <w:rPr>
+                <w:rFonts w:ascii="Arial" w:eastAsia="Times New Roman" w:hAnsi="Arial" w:cs="Arial"/>
+                <w:color w:val="000000"/>
+                <w:lang w:eastAsia="pt-BR"/>
+              </w:rPr>
+            </w:pPr>
+            <w:r>
+              <w:rPr>
+                <w:rFonts w:ascii="Arial" w:eastAsia="Times New Roman" w:hAnsi="Arial" w:cs="Arial"/>
+                <w:color w:val="000000" w:themeColor="text1"/>
                 <w:lang w:eastAsia="pt-BR"/>
               </w:rPr>
               <w:t>Apresentação e pesquisa de Interesses</w:t>
@@ -982,14 +909,13 @@
         <w:tc>
           <w:tcPr>
             <w:tcW w:w="639" w:type="dxa"/>
-            <w:tcMar/>
-            <w:vAlign w:val="center"/>
-          </w:tcPr>
-          <w:p>
-            <w:pPr>
-              <w:jc w:val="center"/>
-              <w:rPr>
-                <w:rFonts w:ascii="Arial" w:hAnsi="Arial" w:eastAsia="Times New Roman" w:cs="Arial"/>
+            <w:vAlign w:val="center"/>
+          </w:tcPr>
+          <w:p>
+            <w:pPr>
+              <w:jc w:val="center"/>
+              <w:rPr>
+                <w:rFonts w:ascii="Arial" w:eastAsia="Times New Roman" w:hAnsi="Arial" w:cs="Arial"/>
                 <w:color w:val="000000"/>
                 <w:lang w:eastAsia="pt-BR"/>
               </w:rPr>
@@ -999,22 +925,21 @@
         <w:tc>
           <w:tcPr>
             <w:tcW w:w="709" w:type="dxa"/>
-            <w:tcMar/>
-            <w:vAlign w:val="center"/>
-          </w:tcPr>
-          <w:p>
-            <w:pPr>
-              <w:jc w:val="center"/>
-              <w:rPr>
-                <w:rFonts w:ascii="Arial" w:hAnsi="Arial" w:eastAsia="Times New Roman" w:cs="Arial"/>
-                <w:color w:val="000000"/>
-                <w:lang w:eastAsia="pt-BR"/>
-              </w:rPr>
-            </w:pPr>
-            <w:r>
-              <w:rPr>
-                <w:rFonts w:ascii="Arial" w:hAnsi="Arial" w:eastAsia="Times New Roman" w:cs="Arial"/>
-                <w:color w:val="000000" w:themeColor="text1" w:themeTint="FF" w:themeShade="FF"/>
+            <w:vAlign w:val="center"/>
+          </w:tcPr>
+          <w:p>
+            <w:pPr>
+              <w:jc w:val="center"/>
+              <w:rPr>
+                <w:rFonts w:ascii="Arial" w:eastAsia="Times New Roman" w:hAnsi="Arial" w:cs="Arial"/>
+                <w:color w:val="000000"/>
+                <w:lang w:eastAsia="pt-BR"/>
+              </w:rPr>
+            </w:pPr>
+            <w:r>
+              <w:rPr>
+                <w:rFonts w:ascii="Arial" w:eastAsia="Times New Roman" w:hAnsi="Arial" w:cs="Arial"/>
+                <w:color w:val="000000" w:themeColor="text1"/>
                 <w:lang w:eastAsia="pt-BR"/>
               </w:rPr>
               <w:t>X</w:t>
@@ -1024,22 +949,21 @@
         <w:tc>
           <w:tcPr>
             <w:tcW w:w="5103" w:type="dxa"/>
-            <w:tcMar/>
-            <w:vAlign w:val="center"/>
-          </w:tcPr>
-          <w:p>
-            <w:pPr>
-              <w:jc w:val="center"/>
-              <w:rPr>
-                <w:rFonts w:ascii="Arial" w:hAnsi="Arial" w:eastAsia="Times New Roman" w:cs="Arial"/>
-                <w:color w:val="000000"/>
-                <w:lang w:eastAsia="pt-BR"/>
-              </w:rPr>
-            </w:pPr>
-            <w:r>
-              <w:rPr>
-                <w:rFonts w:ascii="Arial" w:hAnsi="Arial" w:eastAsia="Times New Roman" w:cs="Arial"/>
-                <w:color w:val="000000" w:themeColor="text1" w:themeTint="FF" w:themeShade="FF"/>
+            <w:vAlign w:val="center"/>
+          </w:tcPr>
+          <w:p>
+            <w:pPr>
+              <w:jc w:val="center"/>
+              <w:rPr>
+                <w:rFonts w:ascii="Arial" w:eastAsia="Times New Roman" w:hAnsi="Arial" w:cs="Arial"/>
+                <w:color w:val="000000"/>
+                <w:lang w:eastAsia="pt-BR"/>
+              </w:rPr>
+            </w:pPr>
+            <w:r>
+              <w:rPr>
+                <w:rFonts w:ascii="Arial" w:eastAsia="Times New Roman" w:hAnsi="Arial" w:cs="Arial"/>
+                <w:color w:val="000000" w:themeColor="text1"/>
                 <w:lang w:eastAsia="pt-BR"/>
               </w:rPr>
               <w:t>Lucas</w:t>
@@ -1054,21 +978,20 @@
         <w:tc>
           <w:tcPr>
             <w:tcW w:w="566" w:type="dxa"/>
-            <w:tcMar/>
-            <w:vAlign w:val="center"/>
-          </w:tcPr>
-          <w:p>
-            <w:pPr>
-              <w:jc w:val="center"/>
-              <w:rPr>
-                <w:rFonts w:ascii="Arial" w:hAnsi="Arial" w:eastAsia="Times New Roman" w:cs="Arial"/>
-                <w:color w:val="000000"/>
-                <w:lang w:eastAsia="pt-BR"/>
-              </w:rPr>
-            </w:pPr>
-            <w:r>
-              <w:rPr>
-                <w:rFonts w:ascii="Arial" w:hAnsi="Arial" w:eastAsia="Times New Roman" w:cs="Arial"/>
+            <w:vAlign w:val="center"/>
+          </w:tcPr>
+          <w:p>
+            <w:pPr>
+              <w:jc w:val="center"/>
+              <w:rPr>
+                <w:rFonts w:ascii="Arial" w:eastAsia="Times New Roman" w:hAnsi="Arial" w:cs="Arial"/>
+                <w:color w:val="000000"/>
+                <w:lang w:eastAsia="pt-BR"/>
+              </w:rPr>
+            </w:pPr>
+            <w:r>
+              <w:rPr>
+                <w:rFonts w:ascii="Arial" w:eastAsia="Times New Roman" w:hAnsi="Arial" w:cs="Arial"/>
                 <w:color w:val="000000"/>
                 <w:lang w:eastAsia="pt-BR"/>
               </w:rPr>
@@ -1079,22 +1002,21 @@
         <w:tc>
           <w:tcPr>
             <w:tcW w:w="8429" w:type="dxa"/>
-            <w:tcMar/>
-            <w:vAlign w:val="center"/>
-          </w:tcPr>
-          <w:p>
-            <w:pPr>
-              <w:jc w:val="center"/>
-              <w:rPr>
-                <w:rFonts w:ascii="Arial" w:hAnsi="Arial" w:eastAsia="Times New Roman" w:cs="Arial"/>
-                <w:color w:val="000000"/>
-                <w:lang w:eastAsia="pt-BR"/>
-              </w:rPr>
-            </w:pPr>
-            <w:r>
-              <w:rPr>
-                <w:rFonts w:ascii="Arial" w:hAnsi="Arial" w:eastAsia="Times New Roman" w:cs="Arial"/>
-                <w:color w:val="000000" w:themeColor="text1" w:themeTint="FF" w:themeShade="FF"/>
+            <w:vAlign w:val="center"/>
+          </w:tcPr>
+          <w:p>
+            <w:pPr>
+              <w:jc w:val="center"/>
+              <w:rPr>
+                <w:rFonts w:ascii="Arial" w:eastAsia="Times New Roman" w:hAnsi="Arial" w:cs="Arial"/>
+                <w:color w:val="000000"/>
+                <w:lang w:eastAsia="pt-BR"/>
+              </w:rPr>
+            </w:pPr>
+            <w:r>
+              <w:rPr>
+                <w:rFonts w:ascii="Arial" w:eastAsia="Times New Roman" w:hAnsi="Arial" w:cs="Arial"/>
+                <w:color w:val="000000" w:themeColor="text1"/>
                 <w:lang w:eastAsia="pt-BR"/>
               </w:rPr>
               <w:t>Cadastro de usuário</w:t>
@@ -1104,22 +1026,21 @@
         <w:tc>
           <w:tcPr>
             <w:tcW w:w="639" w:type="dxa"/>
-            <w:tcMar/>
-            <w:vAlign w:val="center"/>
-          </w:tcPr>
-          <w:p>
-            <w:pPr>
-              <w:jc w:val="center"/>
-              <w:rPr>
-                <w:rFonts w:ascii="Arial" w:hAnsi="Arial" w:eastAsia="Times New Roman" w:cs="Arial"/>
-                <w:color w:val="000000"/>
-                <w:lang w:eastAsia="pt-BR"/>
-              </w:rPr>
-            </w:pPr>
-            <w:r>
-              <w:rPr>
-                <w:rFonts w:ascii="Arial" w:hAnsi="Arial" w:eastAsia="Times New Roman" w:cs="Arial"/>
-                <w:color w:val="000000" w:themeColor="text1" w:themeTint="FF" w:themeShade="FF"/>
+            <w:vAlign w:val="center"/>
+          </w:tcPr>
+          <w:p>
+            <w:pPr>
+              <w:jc w:val="center"/>
+              <w:rPr>
+                <w:rFonts w:ascii="Arial" w:eastAsia="Times New Roman" w:hAnsi="Arial" w:cs="Arial"/>
+                <w:color w:val="000000"/>
+                <w:lang w:eastAsia="pt-BR"/>
+              </w:rPr>
+            </w:pPr>
+            <w:r>
+              <w:rPr>
+                <w:rFonts w:ascii="Arial" w:eastAsia="Times New Roman" w:hAnsi="Arial" w:cs="Arial"/>
+                <w:color w:val="000000" w:themeColor="text1"/>
                 <w:lang w:eastAsia="pt-BR"/>
               </w:rPr>
               <w:t>X</w:t>
@@ -1129,14 +1050,13 @@
         <w:tc>
           <w:tcPr>
             <w:tcW w:w="709" w:type="dxa"/>
-            <w:tcMar/>
-            <w:vAlign w:val="center"/>
-          </w:tcPr>
-          <w:p>
-            <w:pPr>
-              <w:jc w:val="center"/>
-              <w:rPr>
-                <w:rFonts w:ascii="Arial" w:hAnsi="Arial" w:eastAsia="Times New Roman" w:cs="Arial"/>
+            <w:vAlign w:val="center"/>
+          </w:tcPr>
+          <w:p>
+            <w:pPr>
+              <w:jc w:val="center"/>
+              <w:rPr>
+                <w:rFonts w:ascii="Arial" w:eastAsia="Times New Roman" w:hAnsi="Arial" w:cs="Arial"/>
                 <w:color w:val="000000"/>
                 <w:lang w:eastAsia="pt-BR"/>
               </w:rPr>
@@ -1146,22 +1066,21 @@
         <w:tc>
           <w:tcPr>
             <w:tcW w:w="5103" w:type="dxa"/>
-            <w:tcMar/>
-            <w:vAlign w:val="center"/>
-          </w:tcPr>
-          <w:p>
-            <w:pPr>
-              <w:jc w:val="center"/>
-              <w:rPr>
-                <w:rFonts w:ascii="Arial" w:hAnsi="Arial" w:eastAsia="Times New Roman" w:cs="Arial"/>
-                <w:color w:val="000000"/>
-                <w:lang w:eastAsia="pt-BR"/>
-              </w:rPr>
-            </w:pPr>
-            <w:r>
-              <w:rPr>
-                <w:rFonts w:ascii="Arial" w:hAnsi="Arial" w:eastAsia="Times New Roman" w:cs="Arial"/>
-                <w:color w:val="000000" w:themeColor="text1" w:themeTint="FF" w:themeShade="FF"/>
+            <w:vAlign w:val="center"/>
+          </w:tcPr>
+          <w:p>
+            <w:pPr>
+              <w:jc w:val="center"/>
+              <w:rPr>
+                <w:rFonts w:ascii="Arial" w:eastAsia="Times New Roman" w:hAnsi="Arial" w:cs="Arial"/>
+                <w:color w:val="000000"/>
+                <w:lang w:eastAsia="pt-BR"/>
+              </w:rPr>
+            </w:pPr>
+            <w:r>
+              <w:rPr>
+                <w:rFonts w:ascii="Arial" w:eastAsia="Times New Roman" w:hAnsi="Arial" w:cs="Arial"/>
+                <w:color w:val="000000" w:themeColor="text1"/>
                 <w:lang w:eastAsia="pt-BR"/>
               </w:rPr>
               <w:t>Victor</w:t>
@@ -1176,21 +1095,20 @@
         <w:tc>
           <w:tcPr>
             <w:tcW w:w="566" w:type="dxa"/>
-            <w:tcMar/>
-            <w:vAlign w:val="center"/>
-          </w:tcPr>
-          <w:p>
-            <w:pPr>
-              <w:jc w:val="center"/>
-              <w:rPr>
-                <w:rFonts w:ascii="Arial" w:hAnsi="Arial" w:eastAsia="Times New Roman" w:cs="Arial"/>
-                <w:color w:val="000000"/>
-                <w:lang w:eastAsia="pt-BR"/>
-              </w:rPr>
-            </w:pPr>
-            <w:r>
-              <w:rPr>
-                <w:rFonts w:ascii="Arial" w:hAnsi="Arial" w:eastAsia="Times New Roman" w:cs="Arial"/>
+            <w:vAlign w:val="center"/>
+          </w:tcPr>
+          <w:p>
+            <w:pPr>
+              <w:jc w:val="center"/>
+              <w:rPr>
+                <w:rFonts w:ascii="Arial" w:eastAsia="Times New Roman" w:hAnsi="Arial" w:cs="Arial"/>
+                <w:color w:val="000000"/>
+                <w:lang w:eastAsia="pt-BR"/>
+              </w:rPr>
+            </w:pPr>
+            <w:r>
+              <w:rPr>
+                <w:rFonts w:ascii="Arial" w:eastAsia="Times New Roman" w:hAnsi="Arial" w:cs="Arial"/>
                 <w:color w:val="000000"/>
                 <w:lang w:eastAsia="pt-BR"/>
               </w:rPr>
@@ -1201,22 +1119,21 @@
         <w:tc>
           <w:tcPr>
             <w:tcW w:w="8429" w:type="dxa"/>
-            <w:tcMar/>
-            <w:vAlign w:val="center"/>
-          </w:tcPr>
-          <w:p>
-            <w:pPr>
-              <w:jc w:val="center"/>
-              <w:rPr>
-                <w:rFonts w:ascii="Arial" w:hAnsi="Arial" w:eastAsia="Times New Roman" w:cs="Arial"/>
-                <w:color w:val="000000"/>
-                <w:lang w:eastAsia="pt-BR"/>
-              </w:rPr>
-            </w:pPr>
-            <w:r>
-              <w:rPr>
-                <w:rFonts w:ascii="Arial" w:hAnsi="Arial" w:eastAsia="Times New Roman" w:cs="Arial"/>
-                <w:color w:val="000000" w:themeColor="text1" w:themeTint="FF" w:themeShade="FF"/>
+            <w:vAlign w:val="center"/>
+          </w:tcPr>
+          <w:p>
+            <w:pPr>
+              <w:jc w:val="center"/>
+              <w:rPr>
+                <w:rFonts w:ascii="Arial" w:eastAsia="Times New Roman" w:hAnsi="Arial" w:cs="Arial"/>
+                <w:color w:val="000000"/>
+                <w:lang w:eastAsia="pt-BR"/>
+              </w:rPr>
+            </w:pPr>
+            <w:r>
+              <w:rPr>
+                <w:rFonts w:ascii="Arial" w:eastAsia="Times New Roman" w:hAnsi="Arial" w:cs="Arial"/>
+                <w:color w:val="000000" w:themeColor="text1"/>
                 <w:lang w:eastAsia="pt-BR"/>
               </w:rPr>
               <w:t>Cadastro de categoria</w:t>
@@ -1226,22 +1143,21 @@
         <w:tc>
           <w:tcPr>
             <w:tcW w:w="639" w:type="dxa"/>
-            <w:tcMar/>
-            <w:vAlign w:val="center"/>
-          </w:tcPr>
-          <w:p>
-            <w:pPr>
-              <w:jc w:val="center"/>
-              <w:rPr>
-                <w:rFonts w:ascii="Arial" w:hAnsi="Arial" w:eastAsia="Times New Roman" w:cs="Arial"/>
-                <w:color w:val="000000"/>
-                <w:lang w:eastAsia="pt-BR"/>
-              </w:rPr>
-            </w:pPr>
-            <w:r>
-              <w:rPr>
-                <w:rFonts w:ascii="Arial" w:hAnsi="Arial" w:eastAsia="Times New Roman" w:cs="Arial"/>
-                <w:color w:val="000000" w:themeColor="text1" w:themeTint="FF" w:themeShade="FF"/>
+            <w:vAlign w:val="center"/>
+          </w:tcPr>
+          <w:p>
+            <w:pPr>
+              <w:jc w:val="center"/>
+              <w:rPr>
+                <w:rFonts w:ascii="Arial" w:eastAsia="Times New Roman" w:hAnsi="Arial" w:cs="Arial"/>
+                <w:color w:val="000000"/>
+                <w:lang w:eastAsia="pt-BR"/>
+              </w:rPr>
+            </w:pPr>
+            <w:r>
+              <w:rPr>
+                <w:rFonts w:ascii="Arial" w:eastAsia="Times New Roman" w:hAnsi="Arial" w:cs="Arial"/>
+                <w:color w:val="000000" w:themeColor="text1"/>
                 <w:lang w:eastAsia="pt-BR"/>
               </w:rPr>
               <w:t>X</w:t>
@@ -1251,14 +1167,13 @@
         <w:tc>
           <w:tcPr>
             <w:tcW w:w="709" w:type="dxa"/>
-            <w:tcMar/>
-            <w:vAlign w:val="center"/>
-          </w:tcPr>
-          <w:p>
-            <w:pPr>
-              <w:jc w:val="center"/>
-              <w:rPr>
-                <w:rFonts w:ascii="Arial" w:hAnsi="Arial" w:eastAsia="Times New Roman" w:cs="Arial"/>
+            <w:vAlign w:val="center"/>
+          </w:tcPr>
+          <w:p>
+            <w:pPr>
+              <w:jc w:val="center"/>
+              <w:rPr>
+                <w:rFonts w:ascii="Arial" w:eastAsia="Times New Roman" w:hAnsi="Arial" w:cs="Arial"/>
                 <w:color w:val="000000"/>
                 <w:lang w:eastAsia="pt-BR"/>
               </w:rPr>
@@ -1268,22 +1183,21 @@
         <w:tc>
           <w:tcPr>
             <w:tcW w:w="5103" w:type="dxa"/>
-            <w:tcMar/>
-            <w:vAlign w:val="center"/>
-          </w:tcPr>
-          <w:p>
-            <w:pPr>
-              <w:jc w:val="center"/>
-              <w:rPr>
-                <w:rFonts w:ascii="Arial" w:hAnsi="Arial" w:eastAsia="Times New Roman" w:cs="Arial"/>
-                <w:color w:val="000000"/>
-                <w:lang w:eastAsia="pt-BR"/>
-              </w:rPr>
-            </w:pPr>
-            <w:r>
-              <w:rPr>
-                <w:rFonts w:ascii="Arial" w:hAnsi="Arial" w:eastAsia="Times New Roman" w:cs="Arial"/>
-                <w:color w:val="000000" w:themeColor="text1" w:themeTint="FF" w:themeShade="FF"/>
+            <w:vAlign w:val="center"/>
+          </w:tcPr>
+          <w:p>
+            <w:pPr>
+              <w:jc w:val="center"/>
+              <w:rPr>
+                <w:rFonts w:ascii="Arial" w:eastAsia="Times New Roman" w:hAnsi="Arial" w:cs="Arial"/>
+                <w:color w:val="000000"/>
+                <w:lang w:eastAsia="pt-BR"/>
+              </w:rPr>
+            </w:pPr>
+            <w:r>
+              <w:rPr>
+                <w:rFonts w:ascii="Arial" w:eastAsia="Times New Roman" w:hAnsi="Arial" w:cs="Arial"/>
+                <w:color w:val="000000" w:themeColor="text1"/>
                 <w:lang w:eastAsia="pt-BR"/>
               </w:rPr>
               <w:t>Fernanda</w:t>
@@ -1298,21 +1212,20 @@
         <w:tc>
           <w:tcPr>
             <w:tcW w:w="566" w:type="dxa"/>
-            <w:tcMar/>
-            <w:vAlign w:val="center"/>
-          </w:tcPr>
-          <w:p>
-            <w:pPr>
-              <w:jc w:val="center"/>
-              <w:rPr>
-                <w:rFonts w:ascii="Arial" w:hAnsi="Arial" w:eastAsia="Times New Roman" w:cs="Arial"/>
-                <w:color w:val="000000"/>
-                <w:lang w:eastAsia="pt-BR"/>
-              </w:rPr>
-            </w:pPr>
-            <w:r>
-              <w:rPr>
-                <w:rFonts w:ascii="Arial" w:hAnsi="Arial" w:eastAsia="Times New Roman" w:cs="Arial"/>
+            <w:vAlign w:val="center"/>
+          </w:tcPr>
+          <w:p>
+            <w:pPr>
+              <w:jc w:val="center"/>
+              <w:rPr>
+                <w:rFonts w:ascii="Arial" w:eastAsia="Times New Roman" w:hAnsi="Arial" w:cs="Arial"/>
+                <w:color w:val="000000"/>
+                <w:lang w:eastAsia="pt-BR"/>
+              </w:rPr>
+            </w:pPr>
+            <w:r>
+              <w:rPr>
+                <w:rFonts w:ascii="Arial" w:eastAsia="Times New Roman" w:hAnsi="Arial" w:cs="Arial"/>
                 <w:color w:val="000000"/>
                 <w:lang w:eastAsia="pt-BR"/>
               </w:rPr>
@@ -1323,47 +1236,61 @@
         <w:tc>
           <w:tcPr>
             <w:tcW w:w="8429" w:type="dxa"/>
-            <w:tcMar/>
-            <w:vAlign w:val="center"/>
-          </w:tcPr>
-          <w:p>
-            <w:pPr>
-              <w:jc w:val="center"/>
-              <w:rPr>
-                <w:rFonts w:ascii="Arial" w:hAnsi="Arial" w:eastAsia="Times New Roman" w:cs="Arial"/>
-                <w:color w:val="000000"/>
-                <w:lang w:eastAsia="pt-BR"/>
-              </w:rPr>
-            </w:pPr>
-            <w:r>
-              <w:rPr>
-                <w:rFonts w:ascii="Arial" w:hAnsi="Arial" w:eastAsia="Times New Roman" w:cs="Arial"/>
-                <w:color w:val="000000" w:themeColor="text1" w:themeTint="FF" w:themeShade="FF"/>
-                <w:lang w:eastAsia="pt-BR"/>
-              </w:rPr>
-              <w:t>Cadastro de textos informativos</w:t>
+            <w:vAlign w:val="center"/>
+          </w:tcPr>
+          <w:p>
+            <w:pPr>
+              <w:jc w:val="center"/>
+              <w:rPr>
+                <w:rFonts w:ascii="Arial" w:eastAsia="Times New Roman" w:hAnsi="Arial" w:cs="Arial"/>
+                <w:color w:val="000000"/>
+                <w:lang w:eastAsia="pt-BR"/>
+              </w:rPr>
+            </w:pPr>
+            <w:r>
+              <w:rPr>
+                <w:rFonts w:ascii="Arial" w:eastAsia="Times New Roman" w:hAnsi="Arial" w:cs="Arial"/>
+                <w:color w:val="000000" w:themeColor="text1"/>
+                <w:lang w:eastAsia="pt-BR"/>
+              </w:rPr>
+              <w:t>Compartilhamento de interesses nas redes sociais</w:t>
             </w:r>
           </w:p>
         </w:tc>
         <w:tc>
           <w:tcPr>
             <w:tcW w:w="639" w:type="dxa"/>
-            <w:tcMar/>
-            <w:vAlign w:val="center"/>
-          </w:tcPr>
-          <w:p>
-            <w:pPr>
-              <w:jc w:val="center"/>
-              <w:rPr>
-                <w:rFonts w:ascii="Arial" w:hAnsi="Arial" w:eastAsia="Times New Roman" w:cs="Arial"/>
-                <w:color w:val="000000"/>
-                <w:lang w:eastAsia="pt-BR"/>
-              </w:rPr>
-            </w:pPr>
-            <w:r>
-              <w:rPr>
-                <w:rFonts w:ascii="Arial" w:hAnsi="Arial" w:eastAsia="Times New Roman" w:cs="Arial"/>
-                <w:color w:val="000000" w:themeColor="text1" w:themeTint="FF" w:themeShade="FF"/>
+            <w:vAlign w:val="center"/>
+          </w:tcPr>
+          <w:p>
+            <w:pPr>
+              <w:jc w:val="center"/>
+              <w:rPr>
+                <w:rFonts w:ascii="Arial" w:eastAsia="Times New Roman" w:hAnsi="Arial" w:cs="Arial"/>
+                <w:color w:val="000000"/>
+                <w:lang w:eastAsia="pt-BR"/>
+              </w:rPr>
+            </w:pPr>
+          </w:p>
+        </w:tc>
+        <w:tc>
+          <w:tcPr>
+            <w:tcW w:w="709" w:type="dxa"/>
+            <w:vAlign w:val="center"/>
+          </w:tcPr>
+          <w:p>
+            <w:pPr>
+              <w:jc w:val="center"/>
+              <w:rPr>
+                <w:rFonts w:ascii="Arial" w:eastAsia="Times New Roman" w:hAnsi="Arial" w:cs="Arial"/>
+                <w:color w:val="000000"/>
+                <w:lang w:eastAsia="pt-BR"/>
+              </w:rPr>
+            </w:pPr>
+            <w:r>
+              <w:rPr>
+                <w:rFonts w:ascii="Arial" w:eastAsia="Times New Roman" w:hAnsi="Arial" w:cs="Arial"/>
+                <w:color w:val="000000" w:themeColor="text1"/>
                 <w:lang w:eastAsia="pt-BR"/>
               </w:rPr>
               <w:t>X</w:t>
@@ -1372,43 +1299,25 @@
         </w:tc>
         <w:tc>
           <w:tcPr>
-            <w:tcW w:w="709" w:type="dxa"/>
-            <w:tcMar/>
-            <w:vAlign w:val="center"/>
-          </w:tcPr>
-          <w:p>
-            <w:pPr>
-              <w:jc w:val="center"/>
-              <w:rPr>
-                <w:rFonts w:ascii="Arial" w:hAnsi="Arial" w:eastAsia="Times New Roman" w:cs="Arial"/>
-                <w:color w:val="000000"/>
-                <w:lang w:eastAsia="pt-BR"/>
-              </w:rPr>
-            </w:pPr>
-          </w:p>
-        </w:tc>
-        <w:tc>
-          <w:tcPr>
             <w:tcW w:w="5103" w:type="dxa"/>
-            <w:tcMar/>
-            <w:vAlign w:val="center"/>
-          </w:tcPr>
-          <w:p>
-            <w:pPr>
-              <w:jc w:val="center"/>
-              <w:rPr>
-                <w:rFonts w:ascii="Arial" w:hAnsi="Arial" w:eastAsia="Times New Roman" w:cs="Arial"/>
-                <w:color w:val="000000"/>
-                <w:lang w:eastAsia="pt-BR"/>
-              </w:rPr>
-            </w:pPr>
-            <w:r>
-              <w:rPr>
-                <w:rFonts w:ascii="Arial" w:hAnsi="Arial" w:eastAsia="Times New Roman" w:cs="Arial"/>
-                <w:color w:val="000000" w:themeColor="text1" w:themeTint="FF" w:themeShade="FF"/>
-                <w:lang w:eastAsia="pt-BR"/>
-              </w:rPr>
-              <w:t>Lucas</w:t>
+            <w:vAlign w:val="center"/>
+          </w:tcPr>
+          <w:p>
+            <w:pPr>
+              <w:jc w:val="center"/>
+              <w:rPr>
+                <w:rFonts w:ascii="Arial" w:eastAsia="Times New Roman" w:hAnsi="Arial" w:cs="Arial"/>
+                <w:color w:val="000000"/>
+                <w:lang w:eastAsia="pt-BR"/>
+              </w:rPr>
+            </w:pPr>
+            <w:r>
+              <w:rPr>
+                <w:rFonts w:ascii="Arial" w:eastAsia="Times New Roman" w:hAnsi="Arial" w:cs="Arial"/>
+                <w:color w:val="000000" w:themeColor="text1"/>
+                <w:lang w:eastAsia="pt-BR"/>
+              </w:rPr>
+              <w:t>Kelvin</w:t>
             </w:r>
           </w:p>
         </w:tc>
@@ -1420,21 +1329,20 @@
         <w:tc>
           <w:tcPr>
             <w:tcW w:w="566" w:type="dxa"/>
-            <w:tcMar/>
-            <w:vAlign w:val="center"/>
-          </w:tcPr>
-          <w:p>
-            <w:pPr>
-              <w:jc w:val="center"/>
-              <w:rPr>
-                <w:rFonts w:ascii="Arial" w:hAnsi="Arial" w:eastAsia="Times New Roman" w:cs="Arial"/>
-                <w:color w:val="000000"/>
-                <w:lang w:eastAsia="pt-BR"/>
-              </w:rPr>
-            </w:pPr>
-            <w:r>
-              <w:rPr>
-                <w:rFonts w:ascii="Arial" w:hAnsi="Arial" w:eastAsia="Times New Roman" w:cs="Arial"/>
+            <w:vAlign w:val="center"/>
+          </w:tcPr>
+          <w:p>
+            <w:pPr>
+              <w:jc w:val="center"/>
+              <w:rPr>
+                <w:rFonts w:ascii="Arial" w:eastAsia="Times New Roman" w:hAnsi="Arial" w:cs="Arial"/>
+                <w:color w:val="000000"/>
+                <w:lang w:eastAsia="pt-BR"/>
+              </w:rPr>
+            </w:pPr>
+            <w:r>
+              <w:rPr>
+                <w:rFonts w:ascii="Arial" w:eastAsia="Times New Roman" w:hAnsi="Arial" w:cs="Arial"/>
                 <w:color w:val="000000"/>
                 <w:lang w:eastAsia="pt-BR"/>
               </w:rPr>
@@ -1445,39 +1353,29 @@
         <w:tc>
           <w:tcPr>
             <w:tcW w:w="8429" w:type="dxa"/>
-            <w:tcMar/>
-            <w:vAlign w:val="center"/>
-          </w:tcPr>
-          <w:p>
-            <w:pPr>
-              <w:jc w:val="center"/>
-              <w:rPr>
-                <w:rFonts w:ascii="Arial" w:hAnsi="Arial" w:eastAsia="Times New Roman" w:cs="Arial"/>
-                <w:color w:val="000000"/>
-                <w:lang w:eastAsia="pt-BR"/>
-              </w:rPr>
-            </w:pPr>
-            <w:r>
-              <w:rPr>
-                <w:rFonts w:ascii="Arial" w:hAnsi="Arial" w:eastAsia="Times New Roman" w:cs="Arial"/>
-                <w:color w:val="000000" w:themeColor="text1" w:themeTint="FF" w:themeShade="FF"/>
-                <w:lang w:eastAsia="pt-BR"/>
-              </w:rPr>
-              <w:t>Compartilhamento de interesses nas redes sociais</w:t>
-            </w:r>
+            <w:vAlign w:val="center"/>
+          </w:tcPr>
+          <w:p>
+            <w:pPr>
+              <w:jc w:val="center"/>
+              <w:rPr>
+                <w:rFonts w:ascii="Arial" w:eastAsia="Times New Roman" w:hAnsi="Arial" w:cs="Arial"/>
+                <w:color w:val="000000"/>
+                <w:lang w:eastAsia="pt-BR"/>
+              </w:rPr>
+            </w:pPr>
           </w:p>
         </w:tc>
         <w:tc>
           <w:tcPr>
             <w:tcW w:w="639" w:type="dxa"/>
-            <w:tcMar/>
-            <w:vAlign w:val="center"/>
-          </w:tcPr>
-          <w:p>
-            <w:pPr>
-              <w:jc w:val="center"/>
-              <w:rPr>
-                <w:rFonts w:ascii="Arial" w:hAnsi="Arial" w:eastAsia="Times New Roman" w:cs="Arial"/>
+            <w:vAlign w:val="center"/>
+          </w:tcPr>
+          <w:p>
+            <w:pPr>
+              <w:jc w:val="center"/>
+              <w:rPr>
+                <w:rFonts w:ascii="Arial" w:eastAsia="Times New Roman" w:hAnsi="Arial" w:cs="Arial"/>
                 <w:color w:val="000000"/>
                 <w:lang w:eastAsia="pt-BR"/>
               </w:rPr>
@@ -1487,51 +1385,33 @@
         <w:tc>
           <w:tcPr>
             <w:tcW w:w="709" w:type="dxa"/>
-            <w:tcMar/>
-            <w:vAlign w:val="center"/>
-          </w:tcPr>
-          <w:p>
-            <w:pPr>
-              <w:jc w:val="center"/>
-              <w:rPr>
-                <w:rFonts w:ascii="Arial" w:hAnsi="Arial" w:eastAsia="Times New Roman" w:cs="Arial"/>
-                <w:color w:val="000000"/>
-                <w:lang w:eastAsia="pt-BR"/>
-              </w:rPr>
-            </w:pPr>
-            <w:r>
-              <w:rPr>
-                <w:rFonts w:ascii="Arial" w:hAnsi="Arial" w:eastAsia="Times New Roman" w:cs="Arial"/>
-                <w:color w:val="000000" w:themeColor="text1" w:themeTint="FF" w:themeShade="FF"/>
-                <w:lang w:eastAsia="pt-BR"/>
-              </w:rPr>
-              <w:t>X</w:t>
-            </w:r>
+            <w:vAlign w:val="center"/>
+          </w:tcPr>
+          <w:p>
+            <w:pPr>
+              <w:jc w:val="center"/>
+              <w:rPr>
+                <w:rFonts w:ascii="Arial" w:eastAsia="Times New Roman" w:hAnsi="Arial" w:cs="Arial"/>
+                <w:color w:val="000000"/>
+                <w:lang w:eastAsia="pt-BR"/>
+              </w:rPr>
+            </w:pPr>
           </w:p>
         </w:tc>
         <w:tc>
           <w:tcPr>
             <w:tcW w:w="5103" w:type="dxa"/>
-            <w:tcMar/>
-            <w:vAlign w:val="center"/>
-          </w:tcPr>
-          <w:p>
-            <w:pPr>
-              <w:jc w:val="center"/>
-              <w:rPr>
-                <w:rFonts w:ascii="Arial" w:hAnsi="Arial" w:eastAsia="Times New Roman" w:cs="Arial"/>
-                <w:color w:val="000000"/>
-                <w:lang w:eastAsia="pt-BR"/>
-              </w:rPr>
-            </w:pPr>
-            <w:r>
-              <w:rPr>
-                <w:rFonts w:ascii="Arial" w:hAnsi="Arial" w:eastAsia="Times New Roman" w:cs="Arial"/>
-                <w:color w:val="000000" w:themeColor="text1" w:themeTint="FF" w:themeShade="FF"/>
-                <w:lang w:eastAsia="pt-BR"/>
-              </w:rPr>
-              <w:t>Kelvin</w:t>
-            </w:r>
+            <w:vAlign w:val="center"/>
+          </w:tcPr>
+          <w:p>
+            <w:pPr>
+              <w:jc w:val="center"/>
+              <w:rPr>
+                <w:rFonts w:ascii="Arial" w:eastAsia="Times New Roman" w:hAnsi="Arial" w:cs="Arial"/>
+                <w:color w:val="000000"/>
+                <w:lang w:eastAsia="pt-BR"/>
+              </w:rPr>
+            </w:pPr>
           </w:p>
         </w:tc>
       </w:tr>
@@ -1542,21 +1422,20 @@
         <w:tc>
           <w:tcPr>
             <w:tcW w:w="566" w:type="dxa"/>
-            <w:tcMar/>
-            <w:vAlign w:val="center"/>
-          </w:tcPr>
-          <w:p>
-            <w:pPr>
-              <w:jc w:val="center"/>
-              <w:rPr>
-                <w:rFonts w:ascii="Arial" w:hAnsi="Arial" w:eastAsia="Times New Roman" w:cs="Arial"/>
-                <w:color w:val="000000"/>
-                <w:lang w:eastAsia="pt-BR"/>
-              </w:rPr>
-            </w:pPr>
-            <w:r>
-              <w:rPr>
-                <w:rFonts w:ascii="Arial" w:hAnsi="Arial" w:eastAsia="Times New Roman" w:cs="Arial"/>
+            <w:vAlign w:val="center"/>
+          </w:tcPr>
+          <w:p>
+            <w:pPr>
+              <w:jc w:val="center"/>
+              <w:rPr>
+                <w:rFonts w:ascii="Arial" w:eastAsia="Times New Roman" w:hAnsi="Arial" w:cs="Arial"/>
+                <w:color w:val="000000"/>
+                <w:lang w:eastAsia="pt-BR"/>
+              </w:rPr>
+            </w:pPr>
+            <w:r>
+              <w:rPr>
+                <w:rFonts w:ascii="Arial" w:eastAsia="Times New Roman" w:hAnsi="Arial" w:cs="Arial"/>
                 <w:color w:val="000000"/>
                 <w:lang w:eastAsia="pt-BR"/>
               </w:rPr>
@@ -1567,39 +1446,29 @@
         <w:tc>
           <w:tcPr>
             <w:tcW w:w="8429" w:type="dxa"/>
-            <w:tcMar/>
-            <w:vAlign w:val="center"/>
-          </w:tcPr>
-          <w:p>
-            <w:pPr>
-              <w:jc w:val="center"/>
-              <w:rPr>
-                <w:rFonts w:ascii="Arial" w:hAnsi="Arial" w:eastAsia="Times New Roman" w:cs="Arial"/>
-                <w:color w:val="000000"/>
-                <w:lang w:eastAsia="pt-BR"/>
-              </w:rPr>
-            </w:pPr>
-            <w:r>
-              <w:rPr>
-                <w:rFonts w:ascii="Arial" w:hAnsi="Arial" w:eastAsia="Times New Roman" w:cs="Arial"/>
-                <w:color w:val="000000" w:themeColor="text1" w:themeTint="FF" w:themeShade="FF"/>
-                <w:lang w:eastAsia="pt-BR"/>
-              </w:rPr>
-              <w:t>Apresentação de conteúdo por boletim informativo via email</w:t>
-            </w:r>
+            <w:vAlign w:val="center"/>
+          </w:tcPr>
+          <w:p>
+            <w:pPr>
+              <w:jc w:val="center"/>
+              <w:rPr>
+                <w:rFonts w:ascii="Arial" w:eastAsia="Times New Roman" w:hAnsi="Arial" w:cs="Arial"/>
+                <w:color w:val="000000"/>
+                <w:lang w:eastAsia="pt-BR"/>
+              </w:rPr>
+            </w:pPr>
           </w:p>
         </w:tc>
         <w:tc>
           <w:tcPr>
             <w:tcW w:w="639" w:type="dxa"/>
-            <w:tcMar/>
-            <w:vAlign w:val="center"/>
-          </w:tcPr>
-          <w:p>
-            <w:pPr>
-              <w:jc w:val="center"/>
-              <w:rPr>
-                <w:rFonts w:ascii="Arial" w:hAnsi="Arial" w:eastAsia="Times New Roman" w:cs="Arial"/>
+            <w:vAlign w:val="center"/>
+          </w:tcPr>
+          <w:p>
+            <w:pPr>
+              <w:jc w:val="center"/>
+              <w:rPr>
+                <w:rFonts w:ascii="Arial" w:eastAsia="Times New Roman" w:hAnsi="Arial" w:cs="Arial"/>
                 <w:color w:val="000000"/>
                 <w:lang w:eastAsia="pt-BR"/>
               </w:rPr>
@@ -1609,51 +1478,33 @@
         <w:tc>
           <w:tcPr>
             <w:tcW w:w="709" w:type="dxa"/>
-            <w:tcMar/>
-            <w:vAlign w:val="center"/>
-          </w:tcPr>
-          <w:p>
-            <w:pPr>
-              <w:jc w:val="center"/>
-              <w:rPr>
-                <w:rFonts w:ascii="Arial" w:hAnsi="Arial" w:eastAsia="Times New Roman" w:cs="Arial"/>
-                <w:color w:val="000000"/>
-                <w:lang w:eastAsia="pt-BR"/>
-              </w:rPr>
-            </w:pPr>
-            <w:r>
-              <w:rPr>
-                <w:rFonts w:ascii="Arial" w:hAnsi="Arial" w:eastAsia="Times New Roman" w:cs="Arial"/>
-                <w:color w:val="000000" w:themeColor="text1" w:themeTint="FF" w:themeShade="FF"/>
-                <w:lang w:eastAsia="pt-BR"/>
-              </w:rPr>
-              <w:t>X</w:t>
-            </w:r>
+            <w:vAlign w:val="center"/>
+          </w:tcPr>
+          <w:p>
+            <w:pPr>
+              <w:jc w:val="center"/>
+              <w:rPr>
+                <w:rFonts w:ascii="Arial" w:eastAsia="Times New Roman" w:hAnsi="Arial" w:cs="Arial"/>
+                <w:color w:val="000000"/>
+                <w:lang w:eastAsia="pt-BR"/>
+              </w:rPr>
+            </w:pPr>
           </w:p>
         </w:tc>
         <w:tc>
           <w:tcPr>
             <w:tcW w:w="5103" w:type="dxa"/>
-            <w:tcMar/>
-            <w:vAlign w:val="center"/>
-          </w:tcPr>
-          <w:p>
-            <w:pPr>
-              <w:jc w:val="center"/>
-              <w:rPr>
-                <w:rFonts w:ascii="Arial" w:hAnsi="Arial" w:eastAsia="Times New Roman" w:cs="Arial"/>
-                <w:color w:val="000000"/>
-                <w:lang w:eastAsia="pt-BR"/>
-              </w:rPr>
-            </w:pPr>
-            <w:r>
-              <w:rPr>
-                <w:rFonts w:ascii="Arial" w:hAnsi="Arial" w:eastAsia="Times New Roman" w:cs="Arial"/>
-                <w:color w:val="000000" w:themeColor="text1" w:themeTint="FF" w:themeShade="FF"/>
-                <w:lang w:eastAsia="pt-BR"/>
-              </w:rPr>
-              <w:t>Kelvin</w:t>
-            </w:r>
+            <w:vAlign w:val="center"/>
+          </w:tcPr>
+          <w:p>
+            <w:pPr>
+              <w:jc w:val="center"/>
+              <w:rPr>
+                <w:rFonts w:ascii="Arial" w:eastAsia="Times New Roman" w:hAnsi="Arial" w:cs="Arial"/>
+                <w:color w:val="000000"/>
+                <w:lang w:eastAsia="pt-BR"/>
+              </w:rPr>
+            </w:pPr>
           </w:p>
         </w:tc>
       </w:tr>
@@ -1664,21 +1515,20 @@
         <w:tc>
           <w:tcPr>
             <w:tcW w:w="566" w:type="dxa"/>
-            <w:tcMar/>
-            <w:vAlign w:val="center"/>
-          </w:tcPr>
-          <w:p>
-            <w:pPr>
-              <w:jc w:val="center"/>
-              <w:rPr>
-                <w:rFonts w:ascii="Arial" w:hAnsi="Arial" w:eastAsia="Times New Roman" w:cs="Arial"/>
-                <w:color w:val="000000"/>
-                <w:lang w:eastAsia="pt-BR"/>
-              </w:rPr>
-            </w:pPr>
-            <w:r>
-              <w:rPr>
-                <w:rFonts w:ascii="Arial" w:hAnsi="Arial" w:eastAsia="Times New Roman" w:cs="Arial"/>
+            <w:vAlign w:val="center"/>
+          </w:tcPr>
+          <w:p>
+            <w:pPr>
+              <w:jc w:val="center"/>
+              <w:rPr>
+                <w:rFonts w:ascii="Arial" w:eastAsia="Times New Roman" w:hAnsi="Arial" w:cs="Arial"/>
+                <w:color w:val="000000"/>
+                <w:lang w:eastAsia="pt-BR"/>
+              </w:rPr>
+            </w:pPr>
+            <w:r>
+              <w:rPr>
+                <w:rFonts w:ascii="Arial" w:eastAsia="Times New Roman" w:hAnsi="Arial" w:cs="Arial"/>
                 <w:color w:val="000000"/>
                 <w:lang w:eastAsia="pt-BR"/>
               </w:rPr>
@@ -1689,64 +1539,45 @@
         <w:tc>
           <w:tcPr>
             <w:tcW w:w="8429" w:type="dxa"/>
-            <w:tcMar/>
-            <w:vAlign w:val="center"/>
-          </w:tcPr>
-          <w:p>
-            <w:pPr>
-              <w:jc w:val="center"/>
-              <w:rPr>
-                <w:rFonts w:ascii="Arial" w:hAnsi="Arial" w:eastAsia="Times New Roman" w:cs="Arial"/>
-                <w:color w:val="000000"/>
-                <w:lang w:eastAsia="pt-BR"/>
-              </w:rPr>
-            </w:pPr>
-            <w:r>
-              <w:rPr>
-                <w:rFonts w:ascii="Arial" w:hAnsi="Arial" w:eastAsia="Times New Roman" w:cs="Arial"/>
-                <w:color w:val="000000" w:themeColor="text1" w:themeTint="FF" w:themeShade="FF"/>
-                <w:lang w:eastAsia="pt-BR"/>
-              </w:rPr>
-              <w:t>Cadastro de lista de favoritos de categoria</w:t>
-            </w:r>
+            <w:vAlign w:val="center"/>
+          </w:tcPr>
+          <w:p>
+            <w:pPr>
+              <w:jc w:val="center"/>
+              <w:rPr>
+                <w:rFonts w:ascii="Arial" w:eastAsia="Times New Roman" w:hAnsi="Arial" w:cs="Arial"/>
+                <w:color w:val="000000"/>
+                <w:lang w:eastAsia="pt-BR"/>
+              </w:rPr>
+            </w:pPr>
           </w:p>
         </w:tc>
         <w:tc>
           <w:tcPr>
             <w:tcW w:w="639" w:type="dxa"/>
-            <w:tcMar/>
-            <w:vAlign w:val="center"/>
-          </w:tcPr>
-          <w:p>
-            <w:pPr>
-              <w:jc w:val="center"/>
-              <w:rPr>
-                <w:rFonts w:ascii="Arial" w:hAnsi="Arial" w:eastAsia="Times New Roman" w:cs="Arial"/>
-                <w:color w:val="000000"/>
-                <w:lang w:eastAsia="pt-BR"/>
-              </w:rPr>
-            </w:pPr>
-            <w:r>
-              <w:rPr>
-                <w:rFonts w:ascii="Arial" w:hAnsi="Arial" w:eastAsia="Times New Roman" w:cs="Arial"/>
-                <w:color w:val="000000" w:themeColor="text1" w:themeTint="FF" w:themeShade="FF"/>
-                <w:lang w:eastAsia="pt-BR"/>
-              </w:rPr>
-              <w:t>X</w:t>
-            </w:r>
+            <w:vAlign w:val="center"/>
+          </w:tcPr>
+          <w:p>
+            <w:pPr>
+              <w:jc w:val="center"/>
+              <w:rPr>
+                <w:rFonts w:ascii="Arial" w:eastAsia="Times New Roman" w:hAnsi="Arial" w:cs="Arial"/>
+                <w:color w:val="000000"/>
+                <w:lang w:eastAsia="pt-BR"/>
+              </w:rPr>
+            </w:pPr>
           </w:p>
         </w:tc>
         <w:tc>
           <w:tcPr>
             <w:tcW w:w="709" w:type="dxa"/>
-            <w:tcMar/>
-            <w:vAlign w:val="center"/>
-          </w:tcPr>
-          <w:p>
-            <w:pPr>
-              <w:jc w:val="center"/>
-              <w:rPr>
-                <w:rFonts w:ascii="Arial" w:hAnsi="Arial" w:eastAsia="Times New Roman" w:cs="Arial"/>
+            <w:vAlign w:val="center"/>
+          </w:tcPr>
+          <w:p>
+            <w:pPr>
+              <w:jc w:val="center"/>
+              <w:rPr>
+                <w:rFonts w:ascii="Arial" w:eastAsia="Times New Roman" w:hAnsi="Arial" w:cs="Arial"/>
                 <w:color w:val="000000"/>
                 <w:lang w:eastAsia="pt-BR"/>
               </w:rPr>
@@ -1756,26 +1587,17 @@
         <w:tc>
           <w:tcPr>
             <w:tcW w:w="5103" w:type="dxa"/>
-            <w:tcMar/>
-            <w:vAlign w:val="center"/>
-          </w:tcPr>
-          <w:p>
-            <w:pPr>
-              <w:jc w:val="center"/>
-              <w:rPr>
-                <w:rFonts w:ascii="Arial" w:hAnsi="Arial" w:eastAsia="Times New Roman" w:cs="Arial"/>
-                <w:color w:val="000000"/>
-                <w:lang w:eastAsia="pt-BR"/>
-              </w:rPr>
-            </w:pPr>
-            <w:r>
-              <w:rPr>
-                <w:rFonts w:ascii="Arial" w:hAnsi="Arial" w:eastAsia="Times New Roman" w:cs="Arial"/>
-                <w:color w:val="000000" w:themeColor="text1" w:themeTint="FF" w:themeShade="FF"/>
-                <w:lang w:eastAsia="pt-BR"/>
-              </w:rPr>
-              <w:t>Fernanda</w:t>
-            </w:r>
+            <w:vAlign w:val="center"/>
+          </w:tcPr>
+          <w:p>
+            <w:pPr>
+              <w:jc w:val="center"/>
+              <w:rPr>
+                <w:rFonts w:ascii="Arial" w:eastAsia="Times New Roman" w:hAnsi="Arial" w:cs="Arial"/>
+                <w:color w:val="000000"/>
+                <w:lang w:eastAsia="pt-BR"/>
+              </w:rPr>
+            </w:pPr>
           </w:p>
         </w:tc>
       </w:tr>
@@ -1786,21 +1608,20 @@
         <w:tc>
           <w:tcPr>
             <w:tcW w:w="566" w:type="dxa"/>
-            <w:tcMar/>
-            <w:vAlign w:val="center"/>
-          </w:tcPr>
-          <w:p>
-            <w:pPr>
-              <w:jc w:val="center"/>
-              <w:rPr>
-                <w:rFonts w:ascii="Arial" w:hAnsi="Arial" w:eastAsia="Times New Roman" w:cs="Arial"/>
-                <w:color w:val="000000"/>
-                <w:lang w:eastAsia="pt-BR"/>
-              </w:rPr>
-            </w:pPr>
-            <w:r>
-              <w:rPr>
-                <w:rFonts w:ascii="Arial" w:hAnsi="Arial" w:eastAsia="Times New Roman" w:cs="Arial"/>
+            <w:vAlign w:val="center"/>
+          </w:tcPr>
+          <w:p>
+            <w:pPr>
+              <w:jc w:val="center"/>
+              <w:rPr>
+                <w:rFonts w:ascii="Arial" w:eastAsia="Times New Roman" w:hAnsi="Arial" w:cs="Arial"/>
+                <w:color w:val="000000"/>
+                <w:lang w:eastAsia="pt-BR"/>
+              </w:rPr>
+            </w:pPr>
+            <w:r>
+              <w:rPr>
+                <w:rFonts w:ascii="Arial" w:eastAsia="Times New Roman" w:hAnsi="Arial" w:cs="Arial"/>
                 <w:color w:val="000000"/>
                 <w:lang w:eastAsia="pt-BR"/>
               </w:rPr>
@@ -1811,7 +1632,6 @@
         <w:tc>
           <w:tcPr>
             <w:tcW w:w="8429" w:type="dxa"/>
-            <w:tcMar/>
             <w:vAlign w:val="center"/>
           </w:tcPr>
           <w:p>
@@ -1819,43 +1639,21 @@
               <w:spacing w:line="259" w:lineRule="auto"/>
               <w:jc w:val="center"/>
               <w:rPr>
-                <w:rFonts w:ascii="Arial" w:hAnsi="Arial" w:eastAsia="Arial" w:cs="Arial"/>
-                <w:noProof w:val="0"/>
-                <w:sz w:val="22"/>
-                <w:szCs w:val="22"/>
-                <w:lang w:val="pt-BR"/>
-              </w:rPr>
-            </w:pPr>
-            <w:r>
-              <w:rPr>
-                <w:rFonts w:ascii="Arial" w:hAnsi="Arial" w:eastAsia="Arial" w:cs="Arial"/>
-                <w:b w:val="0"/>
-                <w:bCs w:val="0"/>
-                <w:i w:val="0"/>
-                <w:iCs w:val="0"/>
-                <w:caps w:val="0"/>
-                <w:smallCaps w:val="0"/>
-                <w:noProof w:val="0"/>
-                <w:color w:val="000000" w:themeColor="text1" w:themeTint="FF" w:themeShade="FF"/>
-                <w:sz w:val="22"/>
-                <w:szCs w:val="22"/>
-                <w:lang w:val="pt-BR"/>
-              </w:rPr>
-              <w:t>Apresentação de conteúdo filtrado por uma lista de favoritos</w:t>
-            </w:r>
+                <w:rFonts w:ascii="Arial" w:eastAsia="Arial" w:hAnsi="Arial" w:cs="Arial"/>
+              </w:rPr>
+            </w:pPr>
           </w:p>
         </w:tc>
         <w:tc>
           <w:tcPr>
             <w:tcW w:w="639" w:type="dxa"/>
-            <w:tcMar/>
-            <w:vAlign w:val="center"/>
-          </w:tcPr>
-          <w:p>
-            <w:pPr>
-              <w:jc w:val="center"/>
-              <w:rPr>
-                <w:rFonts w:ascii="Arial" w:hAnsi="Arial" w:eastAsia="Times New Roman" w:cs="Arial"/>
+            <w:vAlign w:val="center"/>
+          </w:tcPr>
+          <w:p>
+            <w:pPr>
+              <w:jc w:val="center"/>
+              <w:rPr>
+                <w:rFonts w:ascii="Arial" w:eastAsia="Times New Roman" w:hAnsi="Arial" w:cs="Arial"/>
                 <w:color w:val="000000"/>
                 <w:lang w:eastAsia="pt-BR"/>
               </w:rPr>
@@ -1865,51 +1663,33 @@
         <w:tc>
           <w:tcPr>
             <w:tcW w:w="709" w:type="dxa"/>
-            <w:tcMar/>
-            <w:vAlign w:val="center"/>
-          </w:tcPr>
-          <w:p>
-            <w:pPr>
-              <w:jc w:val="center"/>
-              <w:rPr>
-                <w:rFonts w:ascii="Arial" w:hAnsi="Arial" w:eastAsia="Times New Roman" w:cs="Arial"/>
-                <w:color w:val="000000"/>
-                <w:lang w:eastAsia="pt-BR"/>
-              </w:rPr>
-            </w:pPr>
-            <w:r>
-              <w:rPr>
-                <w:rFonts w:ascii="Arial" w:hAnsi="Arial" w:eastAsia="Times New Roman" w:cs="Arial"/>
-                <w:color w:val="000000" w:themeColor="text1" w:themeTint="FF" w:themeShade="FF"/>
-                <w:lang w:eastAsia="pt-BR"/>
-              </w:rPr>
-              <w:t>X</w:t>
-            </w:r>
+            <w:vAlign w:val="center"/>
+          </w:tcPr>
+          <w:p>
+            <w:pPr>
+              <w:jc w:val="center"/>
+              <w:rPr>
+                <w:rFonts w:ascii="Arial" w:eastAsia="Times New Roman" w:hAnsi="Arial" w:cs="Arial"/>
+                <w:color w:val="000000"/>
+                <w:lang w:eastAsia="pt-BR"/>
+              </w:rPr>
+            </w:pPr>
           </w:p>
         </w:tc>
         <w:tc>
           <w:tcPr>
             <w:tcW w:w="5103" w:type="dxa"/>
-            <w:tcMar/>
-            <w:vAlign w:val="center"/>
-          </w:tcPr>
-          <w:p>
-            <w:pPr>
-              <w:jc w:val="center"/>
-              <w:rPr>
-                <w:rFonts w:ascii="Arial" w:hAnsi="Arial" w:eastAsia="Times New Roman" w:cs="Arial"/>
-                <w:color w:val="000000"/>
-                <w:lang w:eastAsia="pt-BR"/>
-              </w:rPr>
-            </w:pPr>
-            <w:r>
-              <w:rPr>
-                <w:rFonts w:ascii="Arial" w:hAnsi="Arial" w:eastAsia="Times New Roman" w:cs="Arial"/>
-                <w:color w:val="000000" w:themeColor="text1" w:themeTint="FF" w:themeShade="FF"/>
-                <w:lang w:eastAsia="pt-BR"/>
-              </w:rPr>
-              <w:t>Victor</w:t>
-            </w:r>
+            <w:vAlign w:val="center"/>
+          </w:tcPr>
+          <w:p>
+            <w:pPr>
+              <w:jc w:val="center"/>
+              <w:rPr>
+                <w:rFonts w:ascii="Arial" w:eastAsia="Times New Roman" w:hAnsi="Arial" w:cs="Arial"/>
+                <w:color w:val="000000"/>
+                <w:lang w:eastAsia="pt-BR"/>
+              </w:rPr>
+            </w:pPr>
           </w:p>
         </w:tc>
       </w:tr>
@@ -1920,21 +1700,20 @@
         <w:tc>
           <w:tcPr>
             <w:tcW w:w="566" w:type="dxa"/>
-            <w:tcMar/>
-            <w:vAlign w:val="center"/>
-          </w:tcPr>
-          <w:p>
-            <w:pPr>
-              <w:jc w:val="center"/>
-              <w:rPr>
-                <w:rFonts w:ascii="Arial" w:hAnsi="Arial" w:eastAsia="Times New Roman" w:cs="Arial"/>
-                <w:color w:val="000000"/>
-                <w:lang w:eastAsia="pt-BR"/>
-              </w:rPr>
-            </w:pPr>
-            <w:r>
-              <w:rPr>
-                <w:rFonts w:ascii="Arial" w:hAnsi="Arial" w:eastAsia="Times New Roman" w:cs="Arial"/>
+            <w:vAlign w:val="center"/>
+          </w:tcPr>
+          <w:p>
+            <w:pPr>
+              <w:jc w:val="center"/>
+              <w:rPr>
+                <w:rFonts w:ascii="Arial" w:eastAsia="Times New Roman" w:hAnsi="Arial" w:cs="Arial"/>
+                <w:color w:val="000000"/>
+                <w:lang w:eastAsia="pt-BR"/>
+              </w:rPr>
+            </w:pPr>
+            <w:r>
+              <w:rPr>
+                <w:rFonts w:ascii="Arial" w:eastAsia="Times New Roman" w:hAnsi="Arial" w:cs="Arial"/>
                 <w:color w:val="000000"/>
                 <w:lang w:eastAsia="pt-BR"/>
               </w:rPr>
@@ -1945,14 +1724,13 @@
         <w:tc>
           <w:tcPr>
             <w:tcW w:w="8429" w:type="dxa"/>
-            <w:tcMar/>
-            <w:vAlign w:val="center"/>
-          </w:tcPr>
-          <w:p>
-            <w:pPr>
-              <w:jc w:val="center"/>
-              <w:rPr>
-                <w:rFonts w:ascii="Arial" w:hAnsi="Arial" w:eastAsia="Times New Roman" w:cs="Arial"/>
+            <w:vAlign w:val="center"/>
+          </w:tcPr>
+          <w:p>
+            <w:pPr>
+              <w:jc w:val="center"/>
+              <w:rPr>
+                <w:rFonts w:ascii="Arial" w:eastAsia="Times New Roman" w:hAnsi="Arial" w:cs="Arial"/>
                 <w:color w:val="000000"/>
                 <w:lang w:eastAsia="pt-BR"/>
               </w:rPr>
@@ -1962,14 +1740,13 @@
         <w:tc>
           <w:tcPr>
             <w:tcW w:w="639" w:type="dxa"/>
-            <w:tcMar/>
-            <w:vAlign w:val="center"/>
-          </w:tcPr>
-          <w:p>
-            <w:pPr>
-              <w:jc w:val="center"/>
-              <w:rPr>
-                <w:rFonts w:ascii="Arial" w:hAnsi="Arial" w:eastAsia="Times New Roman" w:cs="Arial"/>
+            <w:vAlign w:val="center"/>
+          </w:tcPr>
+          <w:p>
+            <w:pPr>
+              <w:jc w:val="center"/>
+              <w:rPr>
+                <w:rFonts w:ascii="Arial" w:eastAsia="Times New Roman" w:hAnsi="Arial" w:cs="Arial"/>
                 <w:color w:val="000000"/>
                 <w:lang w:eastAsia="pt-BR"/>
               </w:rPr>
@@ -1979,14 +1756,13 @@
         <w:tc>
           <w:tcPr>
             <w:tcW w:w="709" w:type="dxa"/>
-            <w:tcMar/>
-            <w:vAlign w:val="center"/>
-          </w:tcPr>
-          <w:p>
-            <w:pPr>
-              <w:jc w:val="center"/>
-              <w:rPr>
-                <w:rFonts w:ascii="Arial" w:hAnsi="Arial" w:eastAsia="Times New Roman" w:cs="Arial"/>
+            <w:vAlign w:val="center"/>
+          </w:tcPr>
+          <w:p>
+            <w:pPr>
+              <w:jc w:val="center"/>
+              <w:rPr>
+                <w:rFonts w:ascii="Arial" w:eastAsia="Times New Roman" w:hAnsi="Arial" w:cs="Arial"/>
                 <w:color w:val="000000"/>
                 <w:lang w:eastAsia="pt-BR"/>
               </w:rPr>
@@ -1996,14 +1772,13 @@
         <w:tc>
           <w:tcPr>
             <w:tcW w:w="5103" w:type="dxa"/>
-            <w:tcMar/>
-            <w:vAlign w:val="center"/>
-          </w:tcPr>
-          <w:p>
-            <w:pPr>
-              <w:jc w:val="center"/>
-              <w:rPr>
-                <w:rFonts w:ascii="Arial" w:hAnsi="Arial" w:eastAsia="Times New Roman" w:cs="Arial"/>
+            <w:vAlign w:val="center"/>
+          </w:tcPr>
+          <w:p>
+            <w:pPr>
+              <w:jc w:val="center"/>
+              <w:rPr>
+                <w:rFonts w:ascii="Arial" w:eastAsia="Times New Roman" w:hAnsi="Arial" w:cs="Arial"/>
                 <w:color w:val="000000"/>
                 <w:lang w:eastAsia="pt-BR"/>
               </w:rPr>
@@ -2018,21 +1793,20 @@
         <w:tc>
           <w:tcPr>
             <w:tcW w:w="566" w:type="dxa"/>
-            <w:tcMar/>
-            <w:vAlign w:val="center"/>
-          </w:tcPr>
-          <w:p>
-            <w:pPr>
-              <w:jc w:val="center"/>
-              <w:rPr>
-                <w:rFonts w:ascii="Arial" w:hAnsi="Arial" w:eastAsia="Times New Roman" w:cs="Arial"/>
-                <w:color w:val="000000"/>
-                <w:lang w:eastAsia="pt-BR"/>
-              </w:rPr>
-            </w:pPr>
-            <w:r>
-              <w:rPr>
-                <w:rFonts w:ascii="Arial" w:hAnsi="Arial" w:eastAsia="Times New Roman" w:cs="Arial"/>
+            <w:vAlign w:val="center"/>
+          </w:tcPr>
+          <w:p>
+            <w:pPr>
+              <w:jc w:val="center"/>
+              <w:rPr>
+                <w:rFonts w:ascii="Arial" w:eastAsia="Times New Roman" w:hAnsi="Arial" w:cs="Arial"/>
+                <w:color w:val="000000"/>
+                <w:lang w:eastAsia="pt-BR"/>
+              </w:rPr>
+            </w:pPr>
+            <w:r>
+              <w:rPr>
+                <w:rFonts w:ascii="Arial" w:eastAsia="Times New Roman" w:hAnsi="Arial" w:cs="Arial"/>
                 <w:color w:val="000000"/>
                 <w:lang w:eastAsia="pt-BR"/>
               </w:rPr>
@@ -2043,14 +1817,13 @@
         <w:tc>
           <w:tcPr>
             <w:tcW w:w="8429" w:type="dxa"/>
-            <w:tcMar/>
-            <w:vAlign w:val="center"/>
-          </w:tcPr>
-          <w:p>
-            <w:pPr>
-              <w:jc w:val="center"/>
-              <w:rPr>
-                <w:rFonts w:ascii="Arial" w:hAnsi="Arial" w:eastAsia="Times New Roman" w:cs="Arial"/>
+            <w:vAlign w:val="center"/>
+          </w:tcPr>
+          <w:p>
+            <w:pPr>
+              <w:jc w:val="center"/>
+              <w:rPr>
+                <w:rFonts w:ascii="Arial" w:eastAsia="Times New Roman" w:hAnsi="Arial" w:cs="Arial"/>
                 <w:color w:val="000000"/>
                 <w:lang w:eastAsia="pt-BR"/>
               </w:rPr>
@@ -2060,14 +1833,13 @@
         <w:tc>
           <w:tcPr>
             <w:tcW w:w="639" w:type="dxa"/>
-            <w:tcMar/>
-            <w:vAlign w:val="center"/>
-          </w:tcPr>
-          <w:p>
-            <w:pPr>
-              <w:jc w:val="center"/>
-              <w:rPr>
-                <w:rFonts w:ascii="Arial" w:hAnsi="Arial" w:eastAsia="Times New Roman" w:cs="Arial"/>
+            <w:vAlign w:val="center"/>
+          </w:tcPr>
+          <w:p>
+            <w:pPr>
+              <w:jc w:val="center"/>
+              <w:rPr>
+                <w:rFonts w:ascii="Arial" w:eastAsia="Times New Roman" w:hAnsi="Arial" w:cs="Arial"/>
                 <w:color w:val="000000"/>
                 <w:lang w:eastAsia="pt-BR"/>
               </w:rPr>
@@ -2077,14 +1849,13 @@
         <w:tc>
           <w:tcPr>
             <w:tcW w:w="709" w:type="dxa"/>
-            <w:tcMar/>
-            <w:vAlign w:val="center"/>
-          </w:tcPr>
-          <w:p>
-            <w:pPr>
-              <w:jc w:val="center"/>
-              <w:rPr>
-                <w:rFonts w:ascii="Arial" w:hAnsi="Arial" w:eastAsia="Times New Roman" w:cs="Arial"/>
+            <w:vAlign w:val="center"/>
+          </w:tcPr>
+          <w:p>
+            <w:pPr>
+              <w:jc w:val="center"/>
+              <w:rPr>
+                <w:rFonts w:ascii="Arial" w:eastAsia="Times New Roman" w:hAnsi="Arial" w:cs="Arial"/>
                 <w:color w:val="000000"/>
                 <w:lang w:eastAsia="pt-BR"/>
               </w:rPr>
@@ -2094,14 +1865,13 @@
         <w:tc>
           <w:tcPr>
             <w:tcW w:w="5103" w:type="dxa"/>
-            <w:tcMar/>
-            <w:vAlign w:val="center"/>
-          </w:tcPr>
-          <w:p>
-            <w:pPr>
-              <w:jc w:val="center"/>
-              <w:rPr>
-                <w:rFonts w:ascii="Arial" w:hAnsi="Arial" w:eastAsia="Times New Roman" w:cs="Arial"/>
+            <w:vAlign w:val="center"/>
+          </w:tcPr>
+          <w:p>
+            <w:pPr>
+              <w:jc w:val="center"/>
+              <w:rPr>
+                <w:rFonts w:ascii="Arial" w:eastAsia="Times New Roman" w:hAnsi="Arial" w:cs="Arial"/>
                 <w:color w:val="000000"/>
                 <w:lang w:eastAsia="pt-BR"/>
               </w:rPr>
@@ -2116,21 +1886,20 @@
         <w:tc>
           <w:tcPr>
             <w:tcW w:w="566" w:type="dxa"/>
-            <w:tcMar/>
-            <w:vAlign w:val="center"/>
-          </w:tcPr>
-          <w:p>
-            <w:pPr>
-              <w:jc w:val="center"/>
-              <w:rPr>
-                <w:rFonts w:ascii="Arial" w:hAnsi="Arial" w:eastAsia="Times New Roman" w:cs="Arial"/>
-                <w:color w:val="000000"/>
-                <w:lang w:eastAsia="pt-BR"/>
-              </w:rPr>
-            </w:pPr>
-            <w:r>
-              <w:rPr>
-                <w:rFonts w:ascii="Arial" w:hAnsi="Arial" w:eastAsia="Times New Roman" w:cs="Arial"/>
+            <w:vAlign w:val="center"/>
+          </w:tcPr>
+          <w:p>
+            <w:pPr>
+              <w:jc w:val="center"/>
+              <w:rPr>
+                <w:rFonts w:ascii="Arial" w:eastAsia="Times New Roman" w:hAnsi="Arial" w:cs="Arial"/>
+                <w:color w:val="000000"/>
+                <w:lang w:eastAsia="pt-BR"/>
+              </w:rPr>
+            </w:pPr>
+            <w:r>
+              <w:rPr>
+                <w:rFonts w:ascii="Arial" w:eastAsia="Times New Roman" w:hAnsi="Arial" w:cs="Arial"/>
                 <w:color w:val="000000"/>
                 <w:lang w:eastAsia="pt-BR"/>
               </w:rPr>
@@ -2141,14 +1910,13 @@
         <w:tc>
           <w:tcPr>
             <w:tcW w:w="8429" w:type="dxa"/>
-            <w:tcMar/>
-            <w:vAlign w:val="center"/>
-          </w:tcPr>
-          <w:p>
-            <w:pPr>
-              <w:jc w:val="center"/>
-              <w:rPr>
-                <w:rFonts w:ascii="Arial" w:hAnsi="Arial" w:eastAsia="Times New Roman" w:cs="Arial"/>
+            <w:vAlign w:val="center"/>
+          </w:tcPr>
+          <w:p>
+            <w:pPr>
+              <w:jc w:val="center"/>
+              <w:rPr>
+                <w:rFonts w:ascii="Arial" w:eastAsia="Times New Roman" w:hAnsi="Arial" w:cs="Arial"/>
                 <w:color w:val="000000"/>
                 <w:lang w:eastAsia="pt-BR"/>
               </w:rPr>
@@ -2158,14 +1926,13 @@
         <w:tc>
           <w:tcPr>
             <w:tcW w:w="639" w:type="dxa"/>
-            <w:tcMar/>
-            <w:vAlign w:val="center"/>
-          </w:tcPr>
-          <w:p>
-            <w:pPr>
-              <w:jc w:val="center"/>
-              <w:rPr>
-                <w:rFonts w:ascii="Arial" w:hAnsi="Arial" w:eastAsia="Times New Roman" w:cs="Arial"/>
+            <w:vAlign w:val="center"/>
+          </w:tcPr>
+          <w:p>
+            <w:pPr>
+              <w:jc w:val="center"/>
+              <w:rPr>
+                <w:rFonts w:ascii="Arial" w:eastAsia="Times New Roman" w:hAnsi="Arial" w:cs="Arial"/>
                 <w:color w:val="000000"/>
                 <w:lang w:eastAsia="pt-BR"/>
               </w:rPr>
@@ -2175,14 +1942,13 @@
         <w:tc>
           <w:tcPr>
             <w:tcW w:w="709" w:type="dxa"/>
-            <w:tcMar/>
-            <w:vAlign w:val="center"/>
-          </w:tcPr>
-          <w:p>
-            <w:pPr>
-              <w:jc w:val="center"/>
-              <w:rPr>
-                <w:rFonts w:ascii="Arial" w:hAnsi="Arial" w:eastAsia="Times New Roman" w:cs="Arial"/>
+            <w:vAlign w:val="center"/>
+          </w:tcPr>
+          <w:p>
+            <w:pPr>
+              <w:jc w:val="center"/>
+              <w:rPr>
+                <w:rFonts w:ascii="Arial" w:eastAsia="Times New Roman" w:hAnsi="Arial" w:cs="Arial"/>
                 <w:color w:val="000000"/>
                 <w:lang w:eastAsia="pt-BR"/>
               </w:rPr>
@@ -2192,14 +1958,13 @@
         <w:tc>
           <w:tcPr>
             <w:tcW w:w="5103" w:type="dxa"/>
-            <w:tcMar/>
-            <w:vAlign w:val="center"/>
-          </w:tcPr>
-          <w:p>
-            <w:pPr>
-              <w:jc w:val="center"/>
-              <w:rPr>
-                <w:rFonts w:ascii="Arial" w:hAnsi="Arial" w:eastAsia="Times New Roman" w:cs="Arial"/>
+            <w:vAlign w:val="center"/>
+          </w:tcPr>
+          <w:p>
+            <w:pPr>
+              <w:jc w:val="center"/>
+              <w:rPr>
+                <w:rFonts w:ascii="Arial" w:eastAsia="Times New Roman" w:hAnsi="Arial" w:cs="Arial"/>
                 <w:color w:val="000000"/>
                 <w:lang w:eastAsia="pt-BR"/>
               </w:rPr>
@@ -2214,21 +1979,20 @@
         <w:tc>
           <w:tcPr>
             <w:tcW w:w="566" w:type="dxa"/>
-            <w:tcMar/>
-            <w:vAlign w:val="center"/>
-          </w:tcPr>
-          <w:p>
-            <w:pPr>
-              <w:jc w:val="center"/>
-              <w:rPr>
-                <w:rFonts w:ascii="Arial" w:hAnsi="Arial" w:eastAsia="Times New Roman" w:cs="Arial"/>
-                <w:color w:val="000000"/>
-                <w:lang w:eastAsia="pt-BR"/>
-              </w:rPr>
-            </w:pPr>
-            <w:r>
-              <w:rPr>
-                <w:rFonts w:ascii="Arial" w:hAnsi="Arial" w:eastAsia="Times New Roman" w:cs="Arial"/>
+            <w:vAlign w:val="center"/>
+          </w:tcPr>
+          <w:p>
+            <w:pPr>
+              <w:jc w:val="center"/>
+              <w:rPr>
+                <w:rFonts w:ascii="Arial" w:eastAsia="Times New Roman" w:hAnsi="Arial" w:cs="Arial"/>
+                <w:color w:val="000000"/>
+                <w:lang w:eastAsia="pt-BR"/>
+              </w:rPr>
+            </w:pPr>
+            <w:r>
+              <w:rPr>
+                <w:rFonts w:ascii="Arial" w:eastAsia="Times New Roman" w:hAnsi="Arial" w:cs="Arial"/>
                 <w:color w:val="000000"/>
                 <w:lang w:eastAsia="pt-BR"/>
               </w:rPr>
@@ -2239,14 +2003,13 @@
         <w:tc>
           <w:tcPr>
             <w:tcW w:w="8429" w:type="dxa"/>
-            <w:tcMar/>
-            <w:vAlign w:val="center"/>
-          </w:tcPr>
-          <w:p>
-            <w:pPr>
-              <w:jc w:val="center"/>
-              <w:rPr>
-                <w:rFonts w:ascii="Arial" w:hAnsi="Arial" w:eastAsia="Times New Roman" w:cs="Arial"/>
+            <w:vAlign w:val="center"/>
+          </w:tcPr>
+          <w:p>
+            <w:pPr>
+              <w:jc w:val="center"/>
+              <w:rPr>
+                <w:rFonts w:ascii="Arial" w:eastAsia="Times New Roman" w:hAnsi="Arial" w:cs="Arial"/>
                 <w:color w:val="000000"/>
                 <w:lang w:eastAsia="pt-BR"/>
               </w:rPr>
@@ -2256,14 +2019,13 @@
         <w:tc>
           <w:tcPr>
             <w:tcW w:w="639" w:type="dxa"/>
-            <w:tcMar/>
-            <w:vAlign w:val="center"/>
-          </w:tcPr>
-          <w:p>
-            <w:pPr>
-              <w:jc w:val="center"/>
-              <w:rPr>
-                <w:rFonts w:ascii="Arial" w:hAnsi="Arial" w:eastAsia="Times New Roman" w:cs="Arial"/>
+            <w:vAlign w:val="center"/>
+          </w:tcPr>
+          <w:p>
+            <w:pPr>
+              <w:jc w:val="center"/>
+              <w:rPr>
+                <w:rFonts w:ascii="Arial" w:eastAsia="Times New Roman" w:hAnsi="Arial" w:cs="Arial"/>
                 <w:color w:val="000000"/>
                 <w:lang w:eastAsia="pt-BR"/>
               </w:rPr>
@@ -2273,14 +2035,13 @@
         <w:tc>
           <w:tcPr>
             <w:tcW w:w="709" w:type="dxa"/>
-            <w:tcMar/>
-            <w:vAlign w:val="center"/>
-          </w:tcPr>
-          <w:p>
-            <w:pPr>
-              <w:jc w:val="center"/>
-              <w:rPr>
-                <w:rFonts w:ascii="Arial" w:hAnsi="Arial" w:eastAsia="Times New Roman" w:cs="Arial"/>
+            <w:vAlign w:val="center"/>
+          </w:tcPr>
+          <w:p>
+            <w:pPr>
+              <w:jc w:val="center"/>
+              <w:rPr>
+                <w:rFonts w:ascii="Arial" w:eastAsia="Times New Roman" w:hAnsi="Arial" w:cs="Arial"/>
                 <w:color w:val="000000"/>
                 <w:lang w:eastAsia="pt-BR"/>
               </w:rPr>
@@ -2290,14 +2051,13 @@
         <w:tc>
           <w:tcPr>
             <w:tcW w:w="5103" w:type="dxa"/>
-            <w:tcMar/>
-            <w:vAlign w:val="center"/>
-          </w:tcPr>
-          <w:p>
-            <w:pPr>
-              <w:jc w:val="center"/>
-              <w:rPr>
-                <w:rFonts w:ascii="Arial" w:hAnsi="Arial" w:eastAsia="Times New Roman" w:cs="Arial"/>
+            <w:vAlign w:val="center"/>
+          </w:tcPr>
+          <w:p>
+            <w:pPr>
+              <w:jc w:val="center"/>
+              <w:rPr>
+                <w:rFonts w:ascii="Arial" w:eastAsia="Times New Roman" w:hAnsi="Arial" w:cs="Arial"/>
                 <w:color w:val="000000"/>
                 <w:lang w:eastAsia="pt-BR"/>
               </w:rPr>
@@ -2310,7 +2070,7 @@
       <w:pPr>
         <w:spacing w:after="0" w:line="240" w:lineRule="auto"/>
         <w:rPr>
-          <w:rFonts w:ascii="Arial" w:hAnsi="Arial" w:eastAsia="Times New Roman" w:cs="Arial"/>
+          <w:rFonts w:ascii="Arial" w:eastAsia="Times New Roman" w:hAnsi="Arial" w:cs="Arial"/>
           <w:b/>
           <w:bCs/>
           <w:color w:val="000000"/>
@@ -2321,7 +2081,7 @@
       </w:pPr>
       <w:r>
         <w:rPr>
-          <w:rFonts w:ascii="Arial" w:hAnsi="Arial" w:eastAsia="Times New Roman" w:cs="Arial"/>
+          <w:rFonts w:ascii="Arial" w:eastAsia="Times New Roman" w:hAnsi="Arial" w:cs="Arial"/>
           <w:b/>
           <w:bCs/>
           <w:color w:val="000000"/>
@@ -2333,7 +2093,7 @@
       </w:r>
       <w:r>
         <w:rPr>
-          <w:rFonts w:ascii="Arial" w:hAnsi="Arial" w:eastAsia="Times New Roman" w:cs="Arial"/>
+          <w:rFonts w:ascii="Arial" w:eastAsia="Times New Roman" w:hAnsi="Arial" w:cs="Arial"/>
           <w:b/>
           <w:bCs/>
           <w:color w:val="000000"/>
@@ -2345,7 +2105,7 @@
       </w:r>
       <w:r>
         <w:rPr>
-          <w:rFonts w:ascii="Arial" w:hAnsi="Arial" w:eastAsia="Times New Roman" w:cs="Arial"/>
+          <w:rFonts w:ascii="Arial" w:eastAsia="Times New Roman" w:hAnsi="Arial" w:cs="Arial"/>
           <w:b/>
           <w:bCs/>
           <w:color w:val="000000"/>
@@ -2357,7 +2117,7 @@
       </w:r>
       <w:r>
         <w:rPr>
-          <w:rFonts w:ascii="Arial" w:hAnsi="Arial" w:eastAsia="Times New Roman" w:cs="Arial"/>
+          <w:rFonts w:ascii="Arial" w:eastAsia="Times New Roman" w:hAnsi="Arial" w:cs="Arial"/>
           <w:b/>
           <w:bCs/>
           <w:color w:val="000000"/>
@@ -2369,7 +2129,7 @@
       </w:r>
       <w:r>
         <w:rPr>
-          <w:rFonts w:ascii="Arial" w:hAnsi="Arial" w:eastAsia="Times New Roman" w:cs="Arial"/>
+          <w:rFonts w:ascii="Arial" w:eastAsia="Times New Roman" w:hAnsi="Arial" w:cs="Arial"/>
           <w:b/>
           <w:bCs/>
           <w:color w:val="000000"/>
@@ -2381,7 +2141,7 @@
       </w:r>
       <w:r>
         <w:rPr>
-          <w:rFonts w:ascii="Arial" w:hAnsi="Arial" w:eastAsia="Times New Roman" w:cs="Arial"/>
+          <w:rFonts w:ascii="Arial" w:eastAsia="Times New Roman" w:hAnsi="Arial" w:cs="Arial"/>
           <w:b/>
           <w:bCs/>
           <w:color w:val="000000"/>
@@ -2393,7 +2153,7 @@
       </w:r>
       <w:r>
         <w:rPr>
-          <w:rFonts w:ascii="Arial" w:hAnsi="Arial" w:eastAsia="Times New Roman" w:cs="Arial"/>
+          <w:rFonts w:ascii="Arial" w:eastAsia="Times New Roman" w:hAnsi="Arial" w:cs="Arial"/>
           <w:b/>
           <w:bCs/>
           <w:color w:val="000000"/>
@@ -2405,7 +2165,7 @@
       </w:r>
       <w:r>
         <w:rPr>
-          <w:rFonts w:ascii="Arial" w:hAnsi="Arial" w:eastAsia="Times New Roman" w:cs="Arial"/>
+          <w:rFonts w:ascii="Arial" w:eastAsia="Times New Roman" w:hAnsi="Arial" w:cs="Arial"/>
           <w:b/>
           <w:bCs/>
           <w:color w:val="000000"/>
@@ -2417,7 +2177,7 @@
       </w:r>
       <w:r>
         <w:rPr>
-          <w:rFonts w:ascii="Arial" w:hAnsi="Arial" w:eastAsia="Times New Roman" w:cs="Arial"/>
+          <w:rFonts w:ascii="Arial" w:eastAsia="Times New Roman" w:hAnsi="Arial" w:cs="Arial"/>
           <w:b/>
           <w:bCs/>
           <w:color w:val="000000"/>
@@ -2432,7 +2192,7 @@
       <w:pPr>
         <w:pStyle w:val="Heading2"/>
         <w:pBdr>
-          <w:bottom w:val="single" w:color="auto" w:sz="4" w:space="1"/>
+          <w:bottom w:val="single" w:sz="4" w:space="1" w:color="auto"/>
         </w:pBdr>
         <w:rPr>
           <w:rFonts w:eastAsia="Times New Roman"/>
@@ -2474,7 +2234,7 @@
       <w:pPr>
         <w:spacing w:line="240" w:lineRule="auto"/>
         <w:rPr>
-          <w:rFonts w:ascii="Times New Roman" w:hAnsi="Times New Roman" w:eastAsia="Times New Roman" w:cs="Times New Roman"/>
+          <w:rFonts w:ascii="Times New Roman" w:eastAsia="Times New Roman" w:hAnsi="Times New Roman" w:cs="Times New Roman"/>
           <w:sz w:val="24"/>
           <w:szCs w:val="24"/>
           <w:lang w:eastAsia="pt-BR"/>
@@ -2482,7 +2242,7 @@
       </w:pPr>
       <w:r>
         <w:rPr>
-          <w:rFonts w:ascii="Arial" w:hAnsi="Arial" w:eastAsia="Times New Roman" w:cs="Arial"/>
+          <w:rFonts w:ascii="Arial" w:eastAsia="Times New Roman" w:hAnsi="Arial" w:cs="Arial"/>
           <w:color w:val="000000"/>
           <w:lang w:eastAsia="pt-BR"/>
         </w:rPr>
@@ -2516,7 +2276,7 @@
           <w:p>
             <w:pPr>
               <w:rPr>
-                <w:rFonts w:ascii="Arial" w:hAnsi="Arial" w:eastAsia="Times New Roman" w:cs="Arial"/>
+                <w:rFonts w:ascii="Arial" w:eastAsia="Times New Roman" w:hAnsi="Arial" w:cs="Arial"/>
                 <w:b/>
                 <w:bCs/>
                 <w:color w:val="000000"/>
@@ -2525,7 +2285,7 @@
             </w:pPr>
             <w:r>
               <w:rPr>
-                <w:rFonts w:ascii="Arial" w:hAnsi="Arial" w:eastAsia="Times New Roman" w:cs="Arial"/>
+                <w:rFonts w:ascii="Arial" w:eastAsia="Times New Roman" w:hAnsi="Arial" w:cs="Arial"/>
                 <w:b/>
                 <w:bCs/>
                 <w:color w:val="000000"/>
@@ -2544,7 +2304,7 @@
           <w:p>
             <w:pPr>
               <w:rPr>
-                <w:rFonts w:ascii="Arial" w:hAnsi="Arial" w:eastAsia="Times New Roman" w:cs="Arial"/>
+                <w:rFonts w:ascii="Arial" w:eastAsia="Times New Roman" w:hAnsi="Arial" w:cs="Arial"/>
                 <w:color w:val="000000"/>
                 <w:lang w:eastAsia="pt-BR"/>
               </w:rPr>
@@ -2560,7 +2320,7 @@
           <w:p>
             <w:pPr>
               <w:rPr>
-                <w:rFonts w:ascii="Arial" w:hAnsi="Arial" w:eastAsia="Times New Roman" w:cs="Arial"/>
+                <w:rFonts w:ascii="Arial" w:eastAsia="Times New Roman" w:hAnsi="Arial" w:cs="Arial"/>
                 <w:b/>
                 <w:bCs/>
                 <w:color w:val="000000"/>
@@ -2569,7 +2329,7 @@
             </w:pPr>
             <w:r>
               <w:rPr>
-                <w:rFonts w:ascii="Arial" w:hAnsi="Arial" w:eastAsia="Times New Roman" w:cs="Arial"/>
+                <w:rFonts w:ascii="Arial" w:eastAsia="Times New Roman" w:hAnsi="Arial" w:cs="Arial"/>
                 <w:b/>
                 <w:bCs/>
                 <w:color w:val="000000"/>
@@ -2588,7 +2348,7 @@
           <w:p>
             <w:pPr>
               <w:rPr>
-                <w:rFonts w:ascii="Arial" w:hAnsi="Arial" w:eastAsia="Times New Roman" w:cs="Arial"/>
+                <w:rFonts w:ascii="Arial" w:eastAsia="Times New Roman" w:hAnsi="Arial" w:cs="Arial"/>
                 <w:color w:val="000000"/>
                 <w:lang w:eastAsia="pt-BR"/>
               </w:rPr>
@@ -2609,7 +2369,7 @@
             <w:pPr>
               <w:spacing w:before="120"/>
               <w:rPr>
-                <w:rFonts w:ascii="Arial" w:hAnsi="Arial" w:eastAsia="Times New Roman" w:cs="Arial"/>
+                <w:rFonts w:ascii="Arial" w:eastAsia="Times New Roman" w:hAnsi="Arial" w:cs="Arial"/>
                 <w:b/>
                 <w:bCs/>
                 <w:color w:val="000000"/>
@@ -2618,7 +2378,7 @@
             </w:pPr>
             <w:r>
               <w:rPr>
-                <w:rFonts w:ascii="Arial" w:hAnsi="Arial" w:eastAsia="Times New Roman" w:cs="Arial"/>
+                <w:rFonts w:ascii="Arial" w:eastAsia="Times New Roman" w:hAnsi="Arial" w:cs="Arial"/>
                 <w:b/>
                 <w:bCs/>
                 <w:color w:val="000000"/>
@@ -2628,7 +2388,7 @@
             </w:r>
             <w:r>
               <w:rPr>
-                <w:rFonts w:ascii="Arial" w:hAnsi="Arial" w:eastAsia="Times New Roman" w:cs="Arial"/>
+                <w:rFonts w:ascii="Arial" w:eastAsia="Times New Roman" w:hAnsi="Arial" w:cs="Arial"/>
                 <w:b/>
                 <w:bCs/>
                 <w:color w:val="000000"/>
@@ -2638,7 +2398,7 @@
             </w:r>
             <w:r>
               <w:rPr>
-                <w:rFonts w:ascii="Arial" w:hAnsi="Arial" w:eastAsia="Times New Roman" w:cs="Arial"/>
+                <w:rFonts w:ascii="Arial" w:eastAsia="Times New Roman" w:hAnsi="Arial" w:cs="Arial"/>
                 <w:b/>
                 <w:bCs/>
                 <w:color w:val="000000"/>
@@ -2646,33 +2406,7 @@
                 <w:szCs w:val="16"/>
                 <w:lang w:eastAsia="pt-BR"/>
               </w:rPr>
-              <w:t>(</w:t>
-            </w:r>
-            <w:proofErr w:type="spellStart"/>
-            <w:r>
-              <w:rPr>
-                <w:rFonts w:ascii="Arial" w:hAnsi="Arial" w:eastAsia="Times New Roman" w:cs="Arial"/>
-                <w:b/>
-                <w:bCs/>
-                <w:color w:val="000000"/>
-                <w:sz w:val="16"/>
-                <w:szCs w:val="16"/>
-                <w:lang w:eastAsia="pt-BR"/>
-              </w:rPr>
-              <w:t>Wireframe</w:t>
-            </w:r>
-            <w:proofErr w:type="spellEnd"/>
-            <w:r>
-              <w:rPr>
-                <w:rFonts w:ascii="Arial" w:hAnsi="Arial" w:eastAsia="Times New Roman" w:cs="Arial"/>
-                <w:b/>
-                <w:bCs/>
-                <w:color w:val="000000"/>
-                <w:sz w:val="16"/>
-                <w:szCs w:val="16"/>
-                <w:lang w:eastAsia="pt-BR"/>
-              </w:rPr>
-              <w:t>)</w:t>
+              <w:t>(Wireframe)</w:t>
             </w:r>
           </w:p>
         </w:tc>
@@ -2685,7 +2419,7 @@
             <w:pPr>
               <w:spacing w:before="120"/>
               <w:rPr>
-                <w:rFonts w:ascii="Arial" w:hAnsi="Arial" w:eastAsia="Times New Roman" w:cs="Arial"/>
+                <w:rFonts w:ascii="Arial" w:eastAsia="Times New Roman" w:hAnsi="Arial" w:cs="Arial"/>
                 <w:color w:val="000000"/>
                 <w:lang w:eastAsia="pt-BR"/>
               </w:rPr>
@@ -2706,7 +2440,7 @@
             <w:pPr>
               <w:spacing w:before="120"/>
               <w:rPr>
-                <w:rFonts w:ascii="Arial" w:hAnsi="Arial" w:eastAsia="Times New Roman" w:cs="Arial"/>
+                <w:rFonts w:ascii="Arial" w:eastAsia="Times New Roman" w:hAnsi="Arial" w:cs="Arial"/>
                 <w:b/>
                 <w:bCs/>
                 <w:color w:val="000000"/>
@@ -2715,7 +2449,7 @@
             </w:pPr>
             <w:r>
               <w:rPr>
-                <w:rFonts w:ascii="Arial" w:hAnsi="Arial" w:eastAsia="Times New Roman" w:cs="Arial"/>
+                <w:rFonts w:ascii="Arial" w:eastAsia="Times New Roman" w:hAnsi="Arial" w:cs="Arial"/>
                 <w:b/>
                 <w:bCs/>
                 <w:color w:val="000000"/>
@@ -2733,7 +2467,7 @@
             <w:pPr>
               <w:spacing w:before="120"/>
               <w:rPr>
-                <w:rFonts w:ascii="Arial" w:hAnsi="Arial" w:eastAsia="Times New Roman" w:cs="Arial"/>
+                <w:rFonts w:ascii="Arial" w:eastAsia="Times New Roman" w:hAnsi="Arial" w:cs="Arial"/>
                 <w:color w:val="000000"/>
                 <w:lang w:eastAsia="pt-BR"/>
               </w:rPr>
@@ -2750,7 +2484,7 @@
             <w:pPr>
               <w:spacing w:before="120"/>
               <w:rPr>
-                <w:rFonts w:ascii="Arial" w:hAnsi="Arial" w:eastAsia="Times New Roman" w:cs="Arial"/>
+                <w:rFonts w:ascii="Arial" w:eastAsia="Times New Roman" w:hAnsi="Arial" w:cs="Arial"/>
                 <w:b/>
                 <w:bCs/>
                 <w:color w:val="000000"/>
@@ -2759,7 +2493,7 @@
             </w:pPr>
             <w:r>
               <w:rPr>
-                <w:rFonts w:ascii="Arial" w:hAnsi="Arial" w:eastAsia="Times New Roman" w:cs="Arial"/>
+                <w:rFonts w:ascii="Arial" w:eastAsia="Times New Roman" w:hAnsi="Arial" w:cs="Arial"/>
                 <w:b/>
                 <w:bCs/>
                 <w:color w:val="000000"/>
@@ -2769,7 +2503,7 @@
             </w:r>
             <w:r>
               <w:rPr>
-                <w:rFonts w:ascii="Arial" w:hAnsi="Arial" w:eastAsia="Times New Roman" w:cs="Arial"/>
+                <w:rFonts w:ascii="Arial" w:eastAsia="Times New Roman" w:hAnsi="Arial" w:cs="Arial"/>
                 <w:b/>
                 <w:bCs/>
                 <w:color w:val="000000"/>
@@ -2779,7 +2513,7 @@
             </w:r>
             <w:r>
               <w:rPr>
-                <w:rFonts w:ascii="Arial" w:hAnsi="Arial" w:eastAsia="Times New Roman" w:cs="Arial"/>
+                <w:rFonts w:ascii="Arial" w:eastAsia="Times New Roman" w:hAnsi="Arial" w:cs="Arial"/>
                 <w:b/>
                 <w:bCs/>
                 <w:color w:val="000000"/>
@@ -2789,7 +2523,7 @@
             </w:r>
             <w:r>
               <w:rPr>
-                <w:rFonts w:ascii="Arial" w:hAnsi="Arial" w:eastAsia="Times New Roman" w:cs="Arial"/>
+                <w:rFonts w:ascii="Arial" w:eastAsia="Times New Roman" w:hAnsi="Arial" w:cs="Arial"/>
                 <w:b/>
                 <w:bCs/>
                 <w:color w:val="000000"/>
@@ -2799,7 +2533,7 @@
             </w:r>
             <w:r>
               <w:rPr>
-                <w:rFonts w:ascii="Arial" w:hAnsi="Arial" w:eastAsia="Times New Roman" w:cs="Arial"/>
+                <w:rFonts w:ascii="Arial" w:eastAsia="Times New Roman" w:hAnsi="Arial" w:cs="Arial"/>
                 <w:b/>
                 <w:bCs/>
                 <w:color w:val="000000"/>
@@ -2809,7 +2543,7 @@
             </w:r>
             <w:r>
               <w:rPr>
-                <w:rFonts w:ascii="Arial" w:hAnsi="Arial" w:eastAsia="Times New Roman" w:cs="Arial"/>
+                <w:rFonts w:ascii="Arial" w:eastAsia="Times New Roman" w:hAnsi="Arial" w:cs="Arial"/>
                 <w:b/>
                 <w:bCs/>
                 <w:color w:val="000000"/>
@@ -2821,7 +2555,7 @@
             </w:r>
             <w:r>
               <w:rPr>
-                <w:rFonts w:ascii="Arial" w:hAnsi="Arial" w:eastAsia="Times New Roman" w:cs="Arial"/>
+                <w:rFonts w:ascii="Arial" w:eastAsia="Times New Roman" w:hAnsi="Arial" w:cs="Arial"/>
                 <w:b/>
                 <w:bCs/>
                 <w:color w:val="000000"/>
@@ -2833,7 +2567,7 @@
             </w:r>
             <w:r>
               <w:rPr>
-                <w:rFonts w:ascii="Arial" w:hAnsi="Arial" w:eastAsia="Times New Roman" w:cs="Arial"/>
+                <w:rFonts w:ascii="Arial" w:eastAsia="Times New Roman" w:hAnsi="Arial" w:cs="Arial"/>
                 <w:b/>
                 <w:bCs/>
                 <w:color w:val="000000"/>
@@ -2853,7 +2587,7 @@
             <w:pPr>
               <w:spacing w:before="120"/>
               <w:rPr>
-                <w:rFonts w:ascii="Arial" w:hAnsi="Arial" w:eastAsia="Times New Roman" w:cs="Arial"/>
+                <w:rFonts w:ascii="Arial" w:eastAsia="Times New Roman" w:hAnsi="Arial" w:cs="Arial"/>
                 <w:color w:val="000000"/>
                 <w:lang w:eastAsia="pt-BR"/>
               </w:rPr>
@@ -2866,7 +2600,7 @@
       <w:pPr>
         <w:spacing w:after="0" w:line="240" w:lineRule="auto"/>
         <w:rPr>
-          <w:rFonts w:ascii="Times New Roman" w:hAnsi="Times New Roman" w:eastAsia="Times New Roman" w:cs="Times New Roman"/>
+          <w:rFonts w:ascii="Times New Roman" w:eastAsia="Times New Roman" w:hAnsi="Times New Roman" w:cs="Times New Roman"/>
           <w:sz w:val="24"/>
           <w:szCs w:val="24"/>
           <w:lang w:eastAsia="pt-BR"/>
@@ -2915,7 +2649,7 @@
     <w:pPr>
       <w:pStyle w:val="Footer"/>
       <w:pBdr>
-        <w:top w:val="single" w:color="auto" w:sz="4" w:space="1"/>
+        <w:top w:val="single" w:sz="4" w:space="1" w:color="auto"/>
       </w:pBdr>
     </w:pPr>
     <w:r>
@@ -2951,13 +2685,14 @@
 </file>
 
 <file path=word/intelligence2.xml><?xml version="1.0" encoding="utf-8"?>
-<int2:intelligence xmlns:int2="http://schemas.microsoft.com/office/intelligence/2020/intelligence">
+<int2:intelligence xmlns:int2="http://schemas.microsoft.com/office/intelligence/2020/intelligence" xmlns:oel="http://schemas.microsoft.com/office/2019/extlst">
   <int2:observations>
     <int2:bookmark int2:bookmarkName="_Int_NIJsReyG" int2:invalidationBookmarkName="" int2:hashCode="80RI/EjuYdTsfw" int2:id="H8n0j0St">
-      <int2:state int2:type="AugLoop_Text_Critique" int2:value="Rejected"/>
+      <int2:state int2:value="Rejected" int2:type="AugLoop_Text_Critique"/>
     </int2:bookmark>
   </int2:observations>
   <int2:intelligenceSettings/>
+  <int2:onDemandWorkflows/>
 </int2:intelligence>
 </file>
 
@@ -2979,7 +2714,7 @@
         <w:ind w:left="720" w:hanging="360"/>
       </w:pPr>
       <w:rPr>
-        <w:rFonts w:hint="default" w:ascii="Symbol" w:hAnsi="Symbol"/>
+        <w:rFonts w:ascii="Symbol" w:hAnsi="Symbol" w:hint="default"/>
         <w:sz w:val="20"/>
       </w:rPr>
     </w:lvl>
@@ -2995,7 +2730,7 @@
         <w:ind w:left="1440" w:hanging="360"/>
       </w:pPr>
       <w:rPr>
-        <w:rFonts w:hint="default" w:ascii="Courier New" w:hAnsi="Courier New"/>
+        <w:rFonts w:ascii="Courier New" w:hAnsi="Courier New" w:hint="default"/>
         <w:sz w:val="20"/>
       </w:rPr>
     </w:lvl>
@@ -3011,7 +2746,7 @@
         <w:ind w:left="2160" w:hanging="360"/>
       </w:pPr>
       <w:rPr>
-        <w:rFonts w:hint="default" w:ascii="Wingdings" w:hAnsi="Wingdings"/>
+        <w:rFonts w:ascii="Wingdings" w:hAnsi="Wingdings" w:hint="default"/>
         <w:sz w:val="20"/>
       </w:rPr>
     </w:lvl>
@@ -3027,7 +2762,7 @@
         <w:ind w:left="2880" w:hanging="360"/>
       </w:pPr>
       <w:rPr>
-        <w:rFonts w:hint="default" w:ascii="Wingdings" w:hAnsi="Wingdings"/>
+        <w:rFonts w:ascii="Wingdings" w:hAnsi="Wingdings" w:hint="default"/>
         <w:sz w:val="20"/>
       </w:rPr>
     </w:lvl>
@@ -3043,7 +2778,7 @@
         <w:ind w:left="3600" w:hanging="360"/>
       </w:pPr>
       <w:rPr>
-        <w:rFonts w:hint="default" w:ascii="Wingdings" w:hAnsi="Wingdings"/>
+        <w:rFonts w:ascii="Wingdings" w:hAnsi="Wingdings" w:hint="default"/>
         <w:sz w:val="20"/>
       </w:rPr>
     </w:lvl>
@@ -3059,7 +2794,7 @@
         <w:ind w:left="4320" w:hanging="360"/>
       </w:pPr>
       <w:rPr>
-        <w:rFonts w:hint="default" w:ascii="Wingdings" w:hAnsi="Wingdings"/>
+        <w:rFonts w:ascii="Wingdings" w:hAnsi="Wingdings" w:hint="default"/>
         <w:sz w:val="20"/>
       </w:rPr>
     </w:lvl>
@@ -3075,7 +2810,7 @@
         <w:ind w:left="5040" w:hanging="360"/>
       </w:pPr>
       <w:rPr>
-        <w:rFonts w:hint="default" w:ascii="Wingdings" w:hAnsi="Wingdings"/>
+        <w:rFonts w:ascii="Wingdings" w:hAnsi="Wingdings" w:hint="default"/>
         <w:sz w:val="20"/>
       </w:rPr>
     </w:lvl>
@@ -3091,7 +2826,7 @@
         <w:ind w:left="5760" w:hanging="360"/>
       </w:pPr>
       <w:rPr>
-        <w:rFonts w:hint="default" w:ascii="Wingdings" w:hAnsi="Wingdings"/>
+        <w:rFonts w:ascii="Wingdings" w:hAnsi="Wingdings" w:hint="default"/>
         <w:sz w:val="20"/>
       </w:rPr>
     </w:lvl>
@@ -3107,7 +2842,7 @@
         <w:ind w:left="6480" w:hanging="360"/>
       </w:pPr>
       <w:rPr>
-        <w:rFonts w:hint="default" w:ascii="Wingdings" w:hAnsi="Wingdings"/>
+        <w:rFonts w:ascii="Wingdings" w:hAnsi="Wingdings" w:hint="default"/>
         <w:sz w:val="20"/>
       </w:rPr>
     </w:lvl>
@@ -3128,7 +2863,7 @@
         <w:ind w:left="720" w:hanging="360"/>
       </w:pPr>
       <w:rPr>
-        <w:rFonts w:hint="default" w:ascii="Symbol" w:hAnsi="Symbol"/>
+        <w:rFonts w:ascii="Symbol" w:hAnsi="Symbol" w:hint="default"/>
         <w:sz w:val="20"/>
       </w:rPr>
     </w:lvl>
@@ -3144,7 +2879,7 @@
         <w:ind w:left="1440" w:hanging="360"/>
       </w:pPr>
       <w:rPr>
-        <w:rFonts w:hint="default" w:ascii="Courier New" w:hAnsi="Courier New"/>
+        <w:rFonts w:ascii="Courier New" w:hAnsi="Courier New" w:hint="default"/>
         <w:sz w:val="20"/>
       </w:rPr>
     </w:lvl>
@@ -3160,7 +2895,7 @@
         <w:ind w:left="2160" w:hanging="360"/>
       </w:pPr>
       <w:rPr>
-        <w:rFonts w:hint="default" w:ascii="Wingdings" w:hAnsi="Wingdings"/>
+        <w:rFonts w:ascii="Wingdings" w:hAnsi="Wingdings" w:hint="default"/>
         <w:sz w:val="20"/>
       </w:rPr>
     </w:lvl>
@@ -3176,7 +2911,7 @@
         <w:ind w:left="2880" w:hanging="360"/>
       </w:pPr>
       <w:rPr>
-        <w:rFonts w:hint="default" w:ascii="Wingdings" w:hAnsi="Wingdings"/>
+        <w:rFonts w:ascii="Wingdings" w:hAnsi="Wingdings" w:hint="default"/>
         <w:sz w:val="20"/>
       </w:rPr>
     </w:lvl>
@@ -3192,7 +2927,7 @@
         <w:ind w:left="3600" w:hanging="360"/>
       </w:pPr>
       <w:rPr>
-        <w:rFonts w:hint="default" w:ascii="Wingdings" w:hAnsi="Wingdings"/>
+        <w:rFonts w:ascii="Wingdings" w:hAnsi="Wingdings" w:hint="default"/>
         <w:sz w:val="20"/>
       </w:rPr>
     </w:lvl>
@@ -3208,7 +2943,7 @@
         <w:ind w:left="4320" w:hanging="360"/>
       </w:pPr>
       <w:rPr>
-        <w:rFonts w:hint="default" w:ascii="Wingdings" w:hAnsi="Wingdings"/>
+        <w:rFonts w:ascii="Wingdings" w:hAnsi="Wingdings" w:hint="default"/>
         <w:sz w:val="20"/>
       </w:rPr>
     </w:lvl>
@@ -3224,7 +2959,7 @@
         <w:ind w:left="5040" w:hanging="360"/>
       </w:pPr>
       <w:rPr>
-        <w:rFonts w:hint="default" w:ascii="Wingdings" w:hAnsi="Wingdings"/>
+        <w:rFonts w:ascii="Wingdings" w:hAnsi="Wingdings" w:hint="default"/>
         <w:sz w:val="20"/>
       </w:rPr>
     </w:lvl>
@@ -3240,7 +2975,7 @@
         <w:ind w:left="5760" w:hanging="360"/>
       </w:pPr>
       <w:rPr>
-        <w:rFonts w:hint="default" w:ascii="Wingdings" w:hAnsi="Wingdings"/>
+        <w:rFonts w:ascii="Wingdings" w:hAnsi="Wingdings" w:hint="default"/>
         <w:sz w:val="20"/>
       </w:rPr>
     </w:lvl>
@@ -3256,7 +2991,7 @@
         <w:ind w:left="6480" w:hanging="360"/>
       </w:pPr>
       <w:rPr>
-        <w:rFonts w:hint="default" w:ascii="Wingdings" w:hAnsi="Wingdings"/>
+        <w:rFonts w:ascii="Wingdings" w:hAnsi="Wingdings" w:hint="default"/>
         <w:sz w:val="20"/>
       </w:rPr>
     </w:lvl>
@@ -3277,7 +3012,7 @@
         <w:ind w:left="720" w:hanging="360"/>
       </w:pPr>
       <w:rPr>
-        <w:rFonts w:hint="default" w:ascii="Symbol" w:hAnsi="Symbol"/>
+        <w:rFonts w:ascii="Symbol" w:hAnsi="Symbol" w:hint="default"/>
         <w:sz w:val="20"/>
       </w:rPr>
     </w:lvl>
@@ -3293,7 +3028,7 @@
         <w:ind w:left="1440" w:hanging="360"/>
       </w:pPr>
       <w:rPr>
-        <w:rFonts w:hint="default" w:ascii="Courier New" w:hAnsi="Courier New"/>
+        <w:rFonts w:ascii="Courier New" w:hAnsi="Courier New" w:hint="default"/>
         <w:sz w:val="20"/>
       </w:rPr>
     </w:lvl>
@@ -3309,7 +3044,7 @@
         <w:ind w:left="2160" w:hanging="360"/>
       </w:pPr>
       <w:rPr>
-        <w:rFonts w:hint="default" w:ascii="Wingdings" w:hAnsi="Wingdings"/>
+        <w:rFonts w:ascii="Wingdings" w:hAnsi="Wingdings" w:hint="default"/>
         <w:sz w:val="20"/>
       </w:rPr>
     </w:lvl>
@@ -3325,7 +3060,7 @@
         <w:ind w:left="2880" w:hanging="360"/>
       </w:pPr>
       <w:rPr>
-        <w:rFonts w:hint="default" w:ascii="Wingdings" w:hAnsi="Wingdings"/>
+        <w:rFonts w:ascii="Wingdings" w:hAnsi="Wingdings" w:hint="default"/>
         <w:sz w:val="20"/>
       </w:rPr>
     </w:lvl>
@@ -3341,7 +3076,7 @@
         <w:ind w:left="3600" w:hanging="360"/>
       </w:pPr>
       <w:rPr>
-        <w:rFonts w:hint="default" w:ascii="Wingdings" w:hAnsi="Wingdings"/>
+        <w:rFonts w:ascii="Wingdings" w:hAnsi="Wingdings" w:hint="default"/>
         <w:sz w:val="20"/>
       </w:rPr>
     </w:lvl>
@@ -3357,7 +3092,7 @@
         <w:ind w:left="4320" w:hanging="360"/>
       </w:pPr>
       <w:rPr>
-        <w:rFonts w:hint="default" w:ascii="Wingdings" w:hAnsi="Wingdings"/>
+        <w:rFonts w:ascii="Wingdings" w:hAnsi="Wingdings" w:hint="default"/>
         <w:sz w:val="20"/>
       </w:rPr>
     </w:lvl>
@@ -3373,7 +3108,7 @@
         <w:ind w:left="5040" w:hanging="360"/>
       </w:pPr>
       <w:rPr>
-        <w:rFonts w:hint="default" w:ascii="Wingdings" w:hAnsi="Wingdings"/>
+        <w:rFonts w:ascii="Wingdings" w:hAnsi="Wingdings" w:hint="default"/>
         <w:sz w:val="20"/>
       </w:rPr>
     </w:lvl>
@@ -3389,7 +3124,7 @@
         <w:ind w:left="5760" w:hanging="360"/>
       </w:pPr>
       <w:rPr>
-        <w:rFonts w:hint="default" w:ascii="Wingdings" w:hAnsi="Wingdings"/>
+        <w:rFonts w:ascii="Wingdings" w:hAnsi="Wingdings" w:hint="default"/>
         <w:sz w:val="20"/>
       </w:rPr>
     </w:lvl>
@@ -3405,7 +3140,7 @@
         <w:ind w:left="6480" w:hanging="360"/>
       </w:pPr>
       <w:rPr>
-        <w:rFonts w:hint="default" w:ascii="Wingdings" w:hAnsi="Wingdings"/>
+        <w:rFonts w:ascii="Wingdings" w:hAnsi="Wingdings" w:hint="default"/>
         <w:sz w:val="20"/>
       </w:rPr>
     </w:lvl>
@@ -3539,7 +3274,7 @@
         <w:ind w:left="720" w:hanging="360"/>
       </w:pPr>
       <w:rPr>
-        <w:rFonts w:hint="default" w:ascii="Symbol" w:hAnsi="Symbol"/>
+        <w:rFonts w:ascii="Symbol" w:hAnsi="Symbol" w:hint="default"/>
         <w:sz w:val="20"/>
       </w:rPr>
     </w:lvl>
@@ -3555,7 +3290,7 @@
         <w:ind w:left="1440" w:hanging="360"/>
       </w:pPr>
       <w:rPr>
-        <w:rFonts w:hint="default" w:ascii="Courier New" w:hAnsi="Courier New"/>
+        <w:rFonts w:ascii="Courier New" w:hAnsi="Courier New" w:hint="default"/>
         <w:sz w:val="20"/>
       </w:rPr>
     </w:lvl>
@@ -3571,7 +3306,7 @@
         <w:ind w:left="2160" w:hanging="360"/>
       </w:pPr>
       <w:rPr>
-        <w:rFonts w:hint="default" w:ascii="Wingdings" w:hAnsi="Wingdings"/>
+        <w:rFonts w:ascii="Wingdings" w:hAnsi="Wingdings" w:hint="default"/>
         <w:sz w:val="20"/>
       </w:rPr>
     </w:lvl>
@@ -3587,7 +3322,7 @@
         <w:ind w:left="2880" w:hanging="360"/>
       </w:pPr>
       <w:rPr>
-        <w:rFonts w:hint="default" w:ascii="Wingdings" w:hAnsi="Wingdings"/>
+        <w:rFonts w:ascii="Wingdings" w:hAnsi="Wingdings" w:hint="default"/>
         <w:sz w:val="20"/>
       </w:rPr>
     </w:lvl>
@@ -3603,7 +3338,7 @@
         <w:ind w:left="3600" w:hanging="360"/>
       </w:pPr>
       <w:rPr>
-        <w:rFonts w:hint="default" w:ascii="Wingdings" w:hAnsi="Wingdings"/>
+        <w:rFonts w:ascii="Wingdings" w:hAnsi="Wingdings" w:hint="default"/>
         <w:sz w:val="20"/>
       </w:rPr>
     </w:lvl>
@@ -3619,7 +3354,7 @@
         <w:ind w:left="4320" w:hanging="360"/>
       </w:pPr>
       <w:rPr>
-        <w:rFonts w:hint="default" w:ascii="Wingdings" w:hAnsi="Wingdings"/>
+        <w:rFonts w:ascii="Wingdings" w:hAnsi="Wingdings" w:hint="default"/>
         <w:sz w:val="20"/>
       </w:rPr>
     </w:lvl>
@@ -3635,7 +3370,7 @@
         <w:ind w:left="5040" w:hanging="360"/>
       </w:pPr>
       <w:rPr>
-        <w:rFonts w:hint="default" w:ascii="Wingdings" w:hAnsi="Wingdings"/>
+        <w:rFonts w:ascii="Wingdings" w:hAnsi="Wingdings" w:hint="default"/>
         <w:sz w:val="20"/>
       </w:rPr>
     </w:lvl>
@@ -3651,7 +3386,7 @@
         <w:ind w:left="5760" w:hanging="360"/>
       </w:pPr>
       <w:rPr>
-        <w:rFonts w:hint="default" w:ascii="Wingdings" w:hAnsi="Wingdings"/>
+        <w:rFonts w:ascii="Wingdings" w:hAnsi="Wingdings" w:hint="default"/>
         <w:sz w:val="20"/>
       </w:rPr>
     </w:lvl>
@@ -3667,7 +3402,7 @@
         <w:ind w:left="6480" w:hanging="360"/>
       </w:pPr>
       <w:rPr>
-        <w:rFonts w:hint="default" w:ascii="Wingdings" w:hAnsi="Wingdings"/>
+        <w:rFonts w:ascii="Wingdings" w:hAnsi="Wingdings" w:hint="default"/>
         <w:sz w:val="20"/>
       </w:rPr>
     </w:lvl>
@@ -3688,7 +3423,7 @@
         <w:ind w:left="720" w:hanging="360"/>
       </w:pPr>
       <w:rPr>
-        <w:rFonts w:hint="default" w:ascii="Symbol" w:hAnsi="Symbol"/>
+        <w:rFonts w:ascii="Symbol" w:hAnsi="Symbol" w:hint="default"/>
         <w:sz w:val="20"/>
       </w:rPr>
     </w:lvl>
@@ -3704,7 +3439,7 @@
         <w:ind w:left="1440" w:hanging="360"/>
       </w:pPr>
       <w:rPr>
-        <w:rFonts w:hint="default" w:ascii="Courier New" w:hAnsi="Courier New"/>
+        <w:rFonts w:ascii="Courier New" w:hAnsi="Courier New" w:hint="default"/>
         <w:sz w:val="20"/>
       </w:rPr>
     </w:lvl>
@@ -3720,7 +3455,7 @@
         <w:ind w:left="2160" w:hanging="360"/>
       </w:pPr>
       <w:rPr>
-        <w:rFonts w:hint="default" w:ascii="Wingdings" w:hAnsi="Wingdings"/>
+        <w:rFonts w:ascii="Wingdings" w:hAnsi="Wingdings" w:hint="default"/>
         <w:sz w:val="20"/>
       </w:rPr>
     </w:lvl>
@@ -3736,7 +3471,7 @@
         <w:ind w:left="2880" w:hanging="360"/>
       </w:pPr>
       <w:rPr>
-        <w:rFonts w:hint="default" w:ascii="Wingdings" w:hAnsi="Wingdings"/>
+        <w:rFonts w:ascii="Wingdings" w:hAnsi="Wingdings" w:hint="default"/>
         <w:sz w:val="20"/>
       </w:rPr>
     </w:lvl>
@@ -3752,7 +3487,7 @@
         <w:ind w:left="3600" w:hanging="360"/>
       </w:pPr>
       <w:rPr>
-        <w:rFonts w:hint="default" w:ascii="Wingdings" w:hAnsi="Wingdings"/>
+        <w:rFonts w:ascii="Wingdings" w:hAnsi="Wingdings" w:hint="default"/>
         <w:sz w:val="20"/>
       </w:rPr>
     </w:lvl>
@@ -3768,7 +3503,7 @@
         <w:ind w:left="4320" w:hanging="360"/>
       </w:pPr>
       <w:rPr>
-        <w:rFonts w:hint="default" w:ascii="Wingdings" w:hAnsi="Wingdings"/>
+        <w:rFonts w:ascii="Wingdings" w:hAnsi="Wingdings" w:hint="default"/>
         <w:sz w:val="20"/>
       </w:rPr>
     </w:lvl>
@@ -3784,7 +3519,7 @@
         <w:ind w:left="5040" w:hanging="360"/>
       </w:pPr>
       <w:rPr>
-        <w:rFonts w:hint="default" w:ascii="Wingdings" w:hAnsi="Wingdings"/>
+        <w:rFonts w:ascii="Wingdings" w:hAnsi="Wingdings" w:hint="default"/>
         <w:sz w:val="20"/>
       </w:rPr>
     </w:lvl>
@@ -3800,7 +3535,7 @@
         <w:ind w:left="5760" w:hanging="360"/>
       </w:pPr>
       <w:rPr>
-        <w:rFonts w:hint="default" w:ascii="Wingdings" w:hAnsi="Wingdings"/>
+        <w:rFonts w:ascii="Wingdings" w:hAnsi="Wingdings" w:hint="default"/>
         <w:sz w:val="20"/>
       </w:rPr>
     </w:lvl>
@@ -3816,7 +3551,7 @@
         <w:ind w:left="6480" w:hanging="360"/>
       </w:pPr>
       <w:rPr>
-        <w:rFonts w:hint="default" w:ascii="Wingdings" w:hAnsi="Wingdings"/>
+        <w:rFonts w:ascii="Wingdings" w:hAnsi="Wingdings" w:hint="default"/>
         <w:sz w:val="20"/>
       </w:rPr>
     </w:lvl>
@@ -3837,7 +3572,7 @@
         <w:ind w:left="720" w:hanging="360"/>
       </w:pPr>
       <w:rPr>
-        <w:rFonts w:hint="default" w:ascii="Symbol" w:hAnsi="Symbol"/>
+        <w:rFonts w:ascii="Symbol" w:hAnsi="Symbol" w:hint="default"/>
         <w:sz w:val="20"/>
       </w:rPr>
     </w:lvl>
@@ -3853,7 +3588,7 @@
         <w:ind w:left="1440" w:hanging="360"/>
       </w:pPr>
       <w:rPr>
-        <w:rFonts w:hint="default" w:ascii="Courier New" w:hAnsi="Courier New"/>
+        <w:rFonts w:ascii="Courier New" w:hAnsi="Courier New" w:hint="default"/>
         <w:sz w:val="20"/>
       </w:rPr>
     </w:lvl>
@@ -3869,7 +3604,7 @@
         <w:ind w:left="2160" w:hanging="360"/>
       </w:pPr>
       <w:rPr>
-        <w:rFonts w:hint="default" w:ascii="Wingdings" w:hAnsi="Wingdings"/>
+        <w:rFonts w:ascii="Wingdings" w:hAnsi="Wingdings" w:hint="default"/>
         <w:sz w:val="20"/>
       </w:rPr>
     </w:lvl>
@@ -3885,7 +3620,7 @@
         <w:ind w:left="2880" w:hanging="360"/>
       </w:pPr>
       <w:rPr>
-        <w:rFonts w:hint="default" w:ascii="Wingdings" w:hAnsi="Wingdings"/>
+        <w:rFonts w:ascii="Wingdings" w:hAnsi="Wingdings" w:hint="default"/>
         <w:sz w:val="20"/>
       </w:rPr>
     </w:lvl>
@@ -3901,7 +3636,7 @@
         <w:ind w:left="3600" w:hanging="360"/>
       </w:pPr>
       <w:rPr>
-        <w:rFonts w:hint="default" w:ascii="Wingdings" w:hAnsi="Wingdings"/>
+        <w:rFonts w:ascii="Wingdings" w:hAnsi="Wingdings" w:hint="default"/>
         <w:sz w:val="20"/>
       </w:rPr>
     </w:lvl>
@@ -3917,7 +3652,7 @@
         <w:ind w:left="4320" w:hanging="360"/>
       </w:pPr>
       <w:rPr>
-        <w:rFonts w:hint="default" w:ascii="Wingdings" w:hAnsi="Wingdings"/>
+        <w:rFonts w:ascii="Wingdings" w:hAnsi="Wingdings" w:hint="default"/>
         <w:sz w:val="20"/>
       </w:rPr>
     </w:lvl>
@@ -3933,7 +3668,7 @@
         <w:ind w:left="5040" w:hanging="360"/>
       </w:pPr>
       <w:rPr>
-        <w:rFonts w:hint="default" w:ascii="Wingdings" w:hAnsi="Wingdings"/>
+        <w:rFonts w:ascii="Wingdings" w:hAnsi="Wingdings" w:hint="default"/>
         <w:sz w:val="20"/>
       </w:rPr>
     </w:lvl>
@@ -3949,7 +3684,7 @@
         <w:ind w:left="5760" w:hanging="360"/>
       </w:pPr>
       <w:rPr>
-        <w:rFonts w:hint="default" w:ascii="Wingdings" w:hAnsi="Wingdings"/>
+        <w:rFonts w:ascii="Wingdings" w:hAnsi="Wingdings" w:hint="default"/>
         <w:sz w:val="20"/>
       </w:rPr>
     </w:lvl>
@@ -3965,7 +3700,7 @@
         <w:ind w:left="6480" w:hanging="360"/>
       </w:pPr>
       <w:rPr>
-        <w:rFonts w:hint="default" w:ascii="Wingdings" w:hAnsi="Wingdings"/>
+        <w:rFonts w:ascii="Wingdings" w:hAnsi="Wingdings" w:hint="default"/>
         <w:sz w:val="20"/>
       </w:rPr>
     </w:lvl>
@@ -3986,7 +3721,7 @@
         <w:ind w:left="720" w:hanging="360"/>
       </w:pPr>
       <w:rPr>
-        <w:rFonts w:hint="default" w:ascii="Symbol" w:hAnsi="Symbol"/>
+        <w:rFonts w:ascii="Symbol" w:hAnsi="Symbol" w:hint="default"/>
         <w:sz w:val="20"/>
       </w:rPr>
     </w:lvl>
@@ -4002,7 +3737,7 @@
         <w:ind w:left="1440" w:hanging="360"/>
       </w:pPr>
       <w:rPr>
-        <w:rFonts w:hint="default" w:ascii="Courier New" w:hAnsi="Courier New"/>
+        <w:rFonts w:ascii="Courier New" w:hAnsi="Courier New" w:hint="default"/>
         <w:sz w:val="20"/>
       </w:rPr>
     </w:lvl>
@@ -4018,7 +3753,7 @@
         <w:ind w:left="2160" w:hanging="360"/>
       </w:pPr>
       <w:rPr>
-        <w:rFonts w:hint="default" w:ascii="Wingdings" w:hAnsi="Wingdings"/>
+        <w:rFonts w:ascii="Wingdings" w:hAnsi="Wingdings" w:hint="default"/>
         <w:sz w:val="20"/>
       </w:rPr>
     </w:lvl>
@@ -4034,7 +3769,7 @@
         <w:ind w:left="2880" w:hanging="360"/>
       </w:pPr>
       <w:rPr>
-        <w:rFonts w:hint="default" w:ascii="Wingdings" w:hAnsi="Wingdings"/>
+        <w:rFonts w:ascii="Wingdings" w:hAnsi="Wingdings" w:hint="default"/>
         <w:sz w:val="20"/>
       </w:rPr>
     </w:lvl>
@@ -4050,7 +3785,7 @@
         <w:ind w:left="3600" w:hanging="360"/>
       </w:pPr>
       <w:rPr>
-        <w:rFonts w:hint="default" w:ascii="Wingdings" w:hAnsi="Wingdings"/>
+        <w:rFonts w:ascii="Wingdings" w:hAnsi="Wingdings" w:hint="default"/>
         <w:sz w:val="20"/>
       </w:rPr>
     </w:lvl>
@@ -4066,7 +3801,7 @@
         <w:ind w:left="4320" w:hanging="360"/>
       </w:pPr>
       <w:rPr>
-        <w:rFonts w:hint="default" w:ascii="Wingdings" w:hAnsi="Wingdings"/>
+        <w:rFonts w:ascii="Wingdings" w:hAnsi="Wingdings" w:hint="default"/>
         <w:sz w:val="20"/>
       </w:rPr>
     </w:lvl>
@@ -4082,7 +3817,7 @@
         <w:ind w:left="5040" w:hanging="360"/>
       </w:pPr>
       <w:rPr>
-        <w:rFonts w:hint="default" w:ascii="Wingdings" w:hAnsi="Wingdings"/>
+        <w:rFonts w:ascii="Wingdings" w:hAnsi="Wingdings" w:hint="default"/>
         <w:sz w:val="20"/>
       </w:rPr>
     </w:lvl>
@@ -4098,7 +3833,7 @@
         <w:ind w:left="5760" w:hanging="360"/>
       </w:pPr>
       <w:rPr>
-        <w:rFonts w:hint="default" w:ascii="Wingdings" w:hAnsi="Wingdings"/>
+        <w:rFonts w:ascii="Wingdings" w:hAnsi="Wingdings" w:hint="default"/>
         <w:sz w:val="20"/>
       </w:rPr>
     </w:lvl>
@@ -4114,7 +3849,7 @@
         <w:ind w:left="6480" w:hanging="360"/>
       </w:pPr>
       <w:rPr>
-        <w:rFonts w:hint="default" w:ascii="Wingdings" w:hAnsi="Wingdings"/>
+        <w:rFonts w:ascii="Wingdings" w:hAnsi="Wingdings" w:hint="default"/>
         <w:sz w:val="20"/>
       </w:rPr>
     </w:lvl>
@@ -4135,7 +3870,7 @@
         <w:ind w:left="720" w:hanging="360"/>
       </w:pPr>
       <w:rPr>
-        <w:rFonts w:hint="default" w:ascii="Symbol" w:hAnsi="Symbol"/>
+        <w:rFonts w:ascii="Symbol" w:hAnsi="Symbol" w:hint="default"/>
         <w:sz w:val="20"/>
       </w:rPr>
     </w:lvl>
@@ -4151,7 +3886,7 @@
         <w:ind w:left="1440" w:hanging="360"/>
       </w:pPr>
       <w:rPr>
-        <w:rFonts w:hint="default" w:ascii="Courier New" w:hAnsi="Courier New"/>
+        <w:rFonts w:ascii="Courier New" w:hAnsi="Courier New" w:hint="default"/>
         <w:sz w:val="20"/>
       </w:rPr>
     </w:lvl>
@@ -4167,7 +3902,7 @@
         <w:ind w:left="2160" w:hanging="360"/>
       </w:pPr>
       <w:rPr>
-        <w:rFonts w:hint="default" w:ascii="Wingdings" w:hAnsi="Wingdings"/>
+        <w:rFonts w:ascii="Wingdings" w:hAnsi="Wingdings" w:hint="default"/>
         <w:sz w:val="20"/>
       </w:rPr>
     </w:lvl>
@@ -4183,7 +3918,7 @@
         <w:ind w:left="2880" w:hanging="360"/>
       </w:pPr>
       <w:rPr>
-        <w:rFonts w:hint="default" w:ascii="Wingdings" w:hAnsi="Wingdings"/>
+        <w:rFonts w:ascii="Wingdings" w:hAnsi="Wingdings" w:hint="default"/>
         <w:sz w:val="20"/>
       </w:rPr>
     </w:lvl>
@@ -4199,7 +3934,7 @@
         <w:ind w:left="3600" w:hanging="360"/>
       </w:pPr>
       <w:rPr>
-        <w:rFonts w:hint="default" w:ascii="Wingdings" w:hAnsi="Wingdings"/>
+        <w:rFonts w:ascii="Wingdings" w:hAnsi="Wingdings" w:hint="default"/>
         <w:sz w:val="20"/>
       </w:rPr>
     </w:lvl>
@@ -4215,7 +3950,7 @@
         <w:ind w:left="4320" w:hanging="360"/>
       </w:pPr>
       <w:rPr>
-        <w:rFonts w:hint="default" w:ascii="Wingdings" w:hAnsi="Wingdings"/>
+        <w:rFonts w:ascii="Wingdings" w:hAnsi="Wingdings" w:hint="default"/>
         <w:sz w:val="20"/>
       </w:rPr>
     </w:lvl>
@@ -4231,7 +3966,7 @@
         <w:ind w:left="5040" w:hanging="360"/>
       </w:pPr>
       <w:rPr>
-        <w:rFonts w:hint="default" w:ascii="Wingdings" w:hAnsi="Wingdings"/>
+        <w:rFonts w:ascii="Wingdings" w:hAnsi="Wingdings" w:hint="default"/>
         <w:sz w:val="20"/>
       </w:rPr>
     </w:lvl>
@@ -4247,7 +3982,7 @@
         <w:ind w:left="5760" w:hanging="360"/>
       </w:pPr>
       <w:rPr>
-        <w:rFonts w:hint="default" w:ascii="Wingdings" w:hAnsi="Wingdings"/>
+        <w:rFonts w:ascii="Wingdings" w:hAnsi="Wingdings" w:hint="default"/>
         <w:sz w:val="20"/>
       </w:rPr>
     </w:lvl>
@@ -4263,7 +3998,7 @@
         <w:ind w:left="6480" w:hanging="360"/>
       </w:pPr>
       <w:rPr>
-        <w:rFonts w:hint="default" w:ascii="Wingdings" w:hAnsi="Wingdings"/>
+        <w:rFonts w:ascii="Wingdings" w:hAnsi="Wingdings" w:hint="default"/>
         <w:sz w:val="20"/>
       </w:rPr>
     </w:lvl>
@@ -4651,7 +4386,7 @@
   <w:docDefaults>
     <w:rPrDefault>
       <w:rPr>
-        <w:rFonts w:asciiTheme="minorHAnsi" w:hAnsiTheme="minorHAnsi" w:eastAsiaTheme="minorHAnsi" w:cstheme="minorBidi"/>
+        <w:rFonts w:asciiTheme="minorHAnsi" w:eastAsiaTheme="minorHAnsi" w:hAnsiTheme="minorHAnsi" w:cstheme="minorBidi"/>
         <w:sz w:val="22"/>
         <w:szCs w:val="22"/>
         <w:lang w:val="pt-BR" w:eastAsia="en-US" w:bidi="ar-SA"/>
@@ -4666,14 +4401,14 @@
   <w:latentStyles w:defLockedState="0" w:defUIPriority="99" w:defSemiHidden="0" w:defUnhideWhenUsed="0" w:defQFormat="0" w:count="376">
     <w:lsdException w:name="Normal" w:uiPriority="0" w:qFormat="1"/>
     <w:lsdException w:name="heading 1" w:uiPriority="9" w:qFormat="1"/>
-    <w:lsdException w:name="heading 2" w:uiPriority="9" w:semiHidden="1" w:unhideWhenUsed="1" w:qFormat="1"/>
-    <w:lsdException w:name="heading 3" w:uiPriority="9" w:semiHidden="1" w:unhideWhenUsed="1" w:qFormat="1"/>
-    <w:lsdException w:name="heading 4" w:uiPriority="9" w:semiHidden="1" w:unhideWhenUsed="1" w:qFormat="1"/>
-    <w:lsdException w:name="heading 5" w:uiPriority="9" w:semiHidden="1" w:unhideWhenUsed="1" w:qFormat="1"/>
-    <w:lsdException w:name="heading 6" w:uiPriority="9" w:semiHidden="1" w:unhideWhenUsed="1" w:qFormat="1"/>
-    <w:lsdException w:name="heading 7" w:uiPriority="9" w:semiHidden="1" w:unhideWhenUsed="1" w:qFormat="1"/>
-    <w:lsdException w:name="heading 8" w:uiPriority="9" w:semiHidden="1" w:unhideWhenUsed="1" w:qFormat="1"/>
-    <w:lsdException w:name="heading 9" w:uiPriority="9" w:semiHidden="1" w:unhideWhenUsed="1" w:qFormat="1"/>
+    <w:lsdException w:name="heading 2" w:semiHidden="1" w:uiPriority="9" w:unhideWhenUsed="1" w:qFormat="1"/>
+    <w:lsdException w:name="heading 3" w:semiHidden="1" w:uiPriority="9" w:unhideWhenUsed="1" w:qFormat="1"/>
+    <w:lsdException w:name="heading 4" w:semiHidden="1" w:uiPriority="9" w:unhideWhenUsed="1" w:qFormat="1"/>
+    <w:lsdException w:name="heading 5" w:semiHidden="1" w:uiPriority="9" w:unhideWhenUsed="1" w:qFormat="1"/>
+    <w:lsdException w:name="heading 6" w:semiHidden="1" w:uiPriority="9" w:unhideWhenUsed="1" w:qFormat="1"/>
+    <w:lsdException w:name="heading 7" w:semiHidden="1" w:uiPriority="9" w:unhideWhenUsed="1" w:qFormat="1"/>
+    <w:lsdException w:name="heading 8" w:semiHidden="1" w:uiPriority="9" w:unhideWhenUsed="1" w:qFormat="1"/>
+    <w:lsdException w:name="heading 9" w:semiHidden="1" w:uiPriority="9" w:unhideWhenUsed="1" w:qFormat="1"/>
     <w:lsdException w:name="index 1" w:semiHidden="1" w:unhideWhenUsed="1"/>
     <w:lsdException w:name="index 2" w:semiHidden="1" w:unhideWhenUsed="1"/>
     <w:lsdException w:name="index 3" w:semiHidden="1" w:unhideWhenUsed="1"/>
@@ -4683,22 +4418,22 @@
     <w:lsdException w:name="index 7" w:semiHidden="1" w:unhideWhenUsed="1"/>
     <w:lsdException w:name="index 8" w:semiHidden="1" w:unhideWhenUsed="1"/>
     <w:lsdException w:name="index 9" w:semiHidden="1" w:unhideWhenUsed="1"/>
-    <w:lsdException w:name="toc 1" w:uiPriority="39" w:semiHidden="1" w:unhideWhenUsed="1"/>
-    <w:lsdException w:name="toc 2" w:uiPriority="39" w:semiHidden="1" w:unhideWhenUsed="1"/>
-    <w:lsdException w:name="toc 3" w:uiPriority="39" w:semiHidden="1" w:unhideWhenUsed="1"/>
-    <w:lsdException w:name="toc 4" w:uiPriority="39" w:semiHidden="1" w:unhideWhenUsed="1"/>
-    <w:lsdException w:name="toc 5" w:uiPriority="39" w:semiHidden="1" w:unhideWhenUsed="1"/>
-    <w:lsdException w:name="toc 6" w:uiPriority="39" w:semiHidden="1" w:unhideWhenUsed="1"/>
-    <w:lsdException w:name="toc 7" w:uiPriority="39" w:semiHidden="1" w:unhideWhenUsed="1"/>
-    <w:lsdException w:name="toc 8" w:uiPriority="39" w:semiHidden="1" w:unhideWhenUsed="1"/>
-    <w:lsdException w:name="toc 9" w:uiPriority="39" w:semiHidden="1" w:unhideWhenUsed="1"/>
+    <w:lsdException w:name="toc 1" w:semiHidden="1" w:uiPriority="39" w:unhideWhenUsed="1"/>
+    <w:lsdException w:name="toc 2" w:semiHidden="1" w:uiPriority="39" w:unhideWhenUsed="1"/>
+    <w:lsdException w:name="toc 3" w:semiHidden="1" w:uiPriority="39" w:unhideWhenUsed="1"/>
+    <w:lsdException w:name="toc 4" w:semiHidden="1" w:uiPriority="39" w:unhideWhenUsed="1"/>
+    <w:lsdException w:name="toc 5" w:semiHidden="1" w:uiPriority="39" w:unhideWhenUsed="1"/>
+    <w:lsdException w:name="toc 6" w:semiHidden="1" w:uiPriority="39" w:unhideWhenUsed="1"/>
+    <w:lsdException w:name="toc 7" w:semiHidden="1" w:uiPriority="39" w:unhideWhenUsed="1"/>
+    <w:lsdException w:name="toc 8" w:semiHidden="1" w:uiPriority="39" w:unhideWhenUsed="1"/>
+    <w:lsdException w:name="toc 9" w:semiHidden="1" w:uiPriority="39" w:unhideWhenUsed="1"/>
     <w:lsdException w:name="Normal Indent" w:semiHidden="1" w:unhideWhenUsed="1"/>
     <w:lsdException w:name="footnote text" w:semiHidden="1" w:unhideWhenUsed="1"/>
     <w:lsdException w:name="annotation text" w:semiHidden="1" w:unhideWhenUsed="1"/>
     <w:lsdException w:name="header" w:semiHidden="1" w:unhideWhenUsed="1"/>
     <w:lsdException w:name="footer" w:semiHidden="1" w:unhideWhenUsed="1"/>
     <w:lsdException w:name="index heading" w:semiHidden="1" w:unhideWhenUsed="1"/>
-    <w:lsdException w:name="caption" w:uiPriority="35" w:semiHidden="1" w:unhideWhenUsed="1" w:qFormat="1"/>
+    <w:lsdException w:name="caption" w:semiHidden="1" w:uiPriority="35" w:unhideWhenUsed="1" w:qFormat="1"/>
     <w:lsdException w:name="table of figures" w:semiHidden="1" w:unhideWhenUsed="1"/>
     <w:lsdException w:name="envelope address" w:semiHidden="1" w:unhideWhenUsed="1"/>
     <w:lsdException w:name="envelope return" w:semiHidden="1" w:unhideWhenUsed="1"/>
@@ -4729,7 +4464,7 @@
     <w:lsdException w:name="Title" w:uiPriority="10" w:qFormat="1"/>
     <w:lsdException w:name="Closing" w:semiHidden="1" w:unhideWhenUsed="1"/>
     <w:lsdException w:name="Signature" w:semiHidden="1" w:unhideWhenUsed="1"/>
-    <w:lsdException w:name="Default Paragraph Font" w:uiPriority="1" w:semiHidden="1" w:unhideWhenUsed="1"/>
+    <w:lsdException w:name="Default Paragraph Font" w:semiHidden="1" w:uiPriority="1" w:unhideWhenUsed="1"/>
     <w:lsdException w:name="Body Text" w:semiHidden="1" w:unhideWhenUsed="1"/>
     <w:lsdException w:name="Body Text Indent" w:semiHidden="1" w:unhideWhenUsed="1"/>
     <w:lsdException w:name="List Continue" w:semiHidden="1" w:unhideWhenUsed="1"/>
@@ -4929,8 +4664,8 @@
     <w:lsdException w:name="Subtle Reference" w:uiPriority="31" w:qFormat="1"/>
     <w:lsdException w:name="Intense Reference" w:uiPriority="32" w:qFormat="1"/>
     <w:lsdException w:name="Book Title" w:uiPriority="33" w:qFormat="1"/>
-    <w:lsdException w:name="Bibliography" w:uiPriority="37" w:semiHidden="1" w:unhideWhenUsed="1"/>
-    <w:lsdException w:name="TOC Heading" w:uiPriority="39" w:semiHidden="1" w:unhideWhenUsed="1" w:qFormat="1"/>
+    <w:lsdException w:name="Bibliography" w:semiHidden="1" w:uiPriority="37" w:unhideWhenUsed="1"/>
+    <w:lsdException w:name="TOC Heading" w:semiHidden="1" w:uiPriority="39" w:unhideWhenUsed="1" w:qFormat="1"/>
     <w:lsdException w:name="Plain Table 1" w:uiPriority="41"/>
     <w:lsdException w:name="Plain Table 2" w:uiPriority="42"/>
     <w:lsdException w:name="Plain Table 3" w:uiPriority="43"/>
@@ -5041,7 +4776,7 @@
     <w:lsdException w:name="Unresolved Mention" w:semiHidden="1" w:unhideWhenUsed="1"/>
     <w:lsdException w:name="Smart Link" w:semiHidden="1" w:unhideWhenUsed="1"/>
   </w:latentStyles>
-  <w:style w:type="paragraph" w:styleId="Normal" w:default="1">
+  <w:style w:type="paragraph" w:default="1" w:styleId="Normal">
     <w:name w:val="Normal"/>
     <w:qFormat/>
     <w:rsid w:val="00726BBF"/>
@@ -5058,7 +4793,7 @@
       <w:outlineLvl w:val="0"/>
     </w:pPr>
     <w:rPr>
-      <w:rFonts w:ascii="Times New Roman" w:hAnsi="Times New Roman" w:eastAsia="Times New Roman" w:cs="Times New Roman"/>
+      <w:rFonts w:ascii="Times New Roman" w:eastAsia="Times New Roman" w:hAnsi="Times New Roman" w:cs="Times New Roman"/>
       <w:b/>
       <w:bCs/>
       <w:kern w:val="36"/>
@@ -5083,19 +4818,19 @@
       <w:outlineLvl w:val="1"/>
     </w:pPr>
     <w:rPr>
-      <w:rFonts w:asciiTheme="majorHAnsi" w:hAnsiTheme="majorHAnsi" w:eastAsiaTheme="majorEastAsia" w:cstheme="majorBidi"/>
+      <w:rFonts w:asciiTheme="majorHAnsi" w:eastAsiaTheme="majorEastAsia" w:hAnsiTheme="majorHAnsi" w:cstheme="majorBidi"/>
       <w:color w:val="2F5496" w:themeColor="accent1" w:themeShade="BF"/>
       <w:sz w:val="26"/>
       <w:szCs w:val="26"/>
     </w:rPr>
   </w:style>
-  <w:style w:type="character" w:styleId="DefaultParagraphFont" w:default="1">
+  <w:style w:type="character" w:default="1" w:styleId="DefaultParagraphFont">
     <w:name w:val="Default Paragraph Font"/>
     <w:uiPriority w:val="1"/>
     <w:semiHidden/>
     <w:unhideWhenUsed/>
   </w:style>
-  <w:style w:type="table" w:styleId="TableNormal" w:default="1">
+  <w:style w:type="table" w:default="1" w:styleId="TableNormal">
     <w:name w:val="Normal Table"/>
     <w:uiPriority w:val="99"/>
     <w:semiHidden/>
@@ -5110,20 +4845,20 @@
       </w:tblCellMar>
     </w:tblPr>
   </w:style>
-  <w:style w:type="numbering" w:styleId="NoList" w:default="1">
+  <w:style w:type="numbering" w:default="1" w:styleId="NoList">
     <w:name w:val="No List"/>
     <w:uiPriority w:val="99"/>
     <w:semiHidden/>
     <w:unhideWhenUsed/>
   </w:style>
-  <w:style w:type="character" w:styleId="Heading1Char" w:customStyle="1">
+  <w:style w:type="character" w:customStyle="1" w:styleId="Heading1Char">
     <w:name w:val="Heading 1 Char"/>
     <w:basedOn w:val="DefaultParagraphFont"/>
     <w:link w:val="Heading1"/>
     <w:uiPriority w:val="9"/>
     <w:rsid w:val="0050683C"/>
     <w:rPr>
-      <w:rFonts w:ascii="Times New Roman" w:hAnsi="Times New Roman" w:eastAsia="Times New Roman" w:cs="Times New Roman"/>
+      <w:rFonts w:ascii="Times New Roman" w:eastAsia="Times New Roman" w:hAnsi="Times New Roman" w:cs="Times New Roman"/>
       <w:b/>
       <w:bCs/>
       <w:kern w:val="36"/>
@@ -5143,20 +4878,20 @@
       <w:spacing w:before="100" w:beforeAutospacing="1" w:after="100" w:afterAutospacing="1" w:line="240" w:lineRule="auto"/>
     </w:pPr>
     <w:rPr>
-      <w:rFonts w:ascii="Times New Roman" w:hAnsi="Times New Roman" w:eastAsia="Times New Roman" w:cs="Times New Roman"/>
+      <w:rFonts w:ascii="Times New Roman" w:eastAsia="Times New Roman" w:hAnsi="Times New Roman" w:cs="Times New Roman"/>
       <w:sz w:val="24"/>
       <w:szCs w:val="24"/>
       <w:lang w:eastAsia="pt-BR"/>
     </w:rPr>
   </w:style>
-  <w:style w:type="character" w:styleId="Heading2Char" w:customStyle="1">
+  <w:style w:type="character" w:customStyle="1" w:styleId="Heading2Char">
     <w:name w:val="Heading 2 Char"/>
     <w:basedOn w:val="DefaultParagraphFont"/>
     <w:link w:val="Heading2"/>
     <w:uiPriority w:val="9"/>
     <w:rsid w:val="0050683C"/>
     <w:rPr>
-      <w:rFonts w:asciiTheme="majorHAnsi" w:hAnsiTheme="majorHAnsi" w:eastAsiaTheme="majorEastAsia" w:cstheme="majorBidi"/>
+      <w:rFonts w:asciiTheme="majorHAnsi" w:eastAsiaTheme="majorEastAsia" w:hAnsiTheme="majorHAnsi" w:cstheme="majorBidi"/>
       <w:color w:val="2F5496" w:themeColor="accent1" w:themeShade="BF"/>
       <w:sz w:val="26"/>
       <w:szCs w:val="26"/>
@@ -5172,12 +4907,12 @@
     </w:pPr>
     <w:tblPr>
       <w:tblBorders>
-        <w:top w:val="single" w:color="auto" w:sz="4" w:space="0"/>
-        <w:left w:val="single" w:color="auto" w:sz="4" w:space="0"/>
-        <w:bottom w:val="single" w:color="auto" w:sz="4" w:space="0"/>
-        <w:right w:val="single" w:color="auto" w:sz="4" w:space="0"/>
-        <w:insideH w:val="single" w:color="auto" w:sz="4" w:space="0"/>
-        <w:insideV w:val="single" w:color="auto" w:sz="4" w:space="0"/>
+        <w:top w:val="single" w:sz="4" w:space="0" w:color="auto"/>
+        <w:left w:val="single" w:sz="4" w:space="0" w:color="auto"/>
+        <w:bottom w:val="single" w:sz="4" w:space="0" w:color="auto"/>
+        <w:right w:val="single" w:sz="4" w:space="0" w:color="auto"/>
+        <w:insideH w:val="single" w:sz="4" w:space="0" w:color="auto"/>
+        <w:insideV w:val="single" w:sz="4" w:space="0" w:color="auto"/>
       </w:tblBorders>
     </w:tblPr>
   </w:style>
@@ -5196,7 +4931,7 @@
       <w:spacing w:after="0" w:line="240" w:lineRule="auto"/>
     </w:pPr>
   </w:style>
-  <w:style w:type="character" w:styleId="HeaderChar" w:customStyle="1">
+  <w:style w:type="character" w:customStyle="1" w:styleId="HeaderChar">
     <w:name w:val="Header Char"/>
     <w:basedOn w:val="DefaultParagraphFont"/>
     <w:link w:val="Header"/>
@@ -5218,7 +4953,7 @@
       <w:spacing w:after="0" w:line="240" w:lineRule="auto"/>
     </w:pPr>
   </w:style>
-  <w:style w:type="character" w:styleId="FooterChar" w:customStyle="1">
+  <w:style w:type="character" w:customStyle="1" w:styleId="FooterChar">
     <w:name w:val="Footer Char"/>
     <w:basedOn w:val="DefaultParagraphFont"/>
     <w:link w:val="Footer"/>

</xml_diff>